<commit_message>
Update Kevin Mubarak [2022310003 - TI22A] [Analisis Kebutuhan Informasi dalam Layanan Akademik di SMK Taruna Bangsa].docx
</commit_message>
<xml_diff>
--- a/Laporan PK/Kevin Mubarak [2022310003 - TI22A] [Analisis Kebutuhan Informasi dalam Layanan Akademik di SMK Taruna Bangsa].docx
+++ b/Laporan PK/Kevin Mubarak [2022310003 - TI22A] [Analisis Kebutuhan Informasi dalam Layanan Akademik di SMK Taruna Bangsa].docx
@@ -6,10 +6,8 @@
       <w:pPr>
         <w:pStyle w:val="Heading1"/>
         <w:ind w:left="2835" w:right="3117"/>
-        <w:jc w:val="center"/>
-        <w:rPr>
-          <w:rFonts w:ascii="Times New Roman" w:hAnsi="Times New Roman" w:cs="Times New Roman"/>
-          <w:color w:val="000000" w:themeColor="text1"/>
+        <w:rPr>
+          <w:rFonts w:cs="Times New Roman"/>
           <w:sz w:val="24"/>
           <w:szCs w:val="24"/>
         </w:rPr>
@@ -26,21 +24,2462 @@
     <w:p>
       <w:pPr>
         <w:pStyle w:val="Heading1"/>
-        <w:rPr>
-          <w:rFonts w:ascii="Times New Roman" w:hAnsi="Times New Roman" w:cs="Times New Roman"/>
-          <w:color w:val="000000" w:themeColor="text1"/>
+      </w:pPr>
+      <w:r>
+        <w:lastRenderedPageBreak/>
+        <w:t>ABSTRAK</w:t>
+      </w:r>
+    </w:p>
+    <w:p>
+      <w:pPr>
+        <w:spacing w:line="360" w:lineRule="auto"/>
+        <w:jc w:val="both"/>
+        <w:rPr>
+          <w:rFonts w:ascii="Times New Roman" w:hAnsi="Times New Roman" w:cs="Times New Roman"/>
+          <w:sz w:val="24"/>
+          <w:szCs w:val="24"/>
+        </w:rPr>
+      </w:pPr>
+      <w:proofErr w:type="spellStart"/>
+      <w:r>
+        <w:rPr>
+          <w:rFonts w:ascii="Times New Roman" w:hAnsi="Times New Roman" w:cs="Times New Roman"/>
+          <w:sz w:val="24"/>
+          <w:szCs w:val="24"/>
+        </w:rPr>
+        <w:t>Kerja</w:t>
+      </w:r>
+      <w:proofErr w:type="spellEnd"/>
+      <w:r>
+        <w:rPr>
+          <w:rFonts w:ascii="Times New Roman" w:hAnsi="Times New Roman" w:cs="Times New Roman"/>
+          <w:sz w:val="24"/>
+          <w:szCs w:val="24"/>
+        </w:rPr>
+        <w:t xml:space="preserve"> </w:t>
+      </w:r>
+      <w:proofErr w:type="spellStart"/>
+      <w:r>
+        <w:rPr>
+          <w:rFonts w:ascii="Times New Roman" w:hAnsi="Times New Roman" w:cs="Times New Roman"/>
+          <w:sz w:val="24"/>
+          <w:szCs w:val="24"/>
+        </w:rPr>
+        <w:t>Praktik</w:t>
+      </w:r>
+      <w:proofErr w:type="spellEnd"/>
+      <w:r>
+        <w:rPr>
+          <w:rFonts w:ascii="Times New Roman" w:hAnsi="Times New Roman" w:cs="Times New Roman"/>
+          <w:sz w:val="24"/>
+          <w:szCs w:val="24"/>
+        </w:rPr>
+        <w:t xml:space="preserve"> </w:t>
+      </w:r>
+      <w:proofErr w:type="spellStart"/>
+      <w:r>
+        <w:rPr>
+          <w:rFonts w:ascii="Times New Roman" w:hAnsi="Times New Roman" w:cs="Times New Roman"/>
+          <w:sz w:val="24"/>
+          <w:szCs w:val="24"/>
+        </w:rPr>
+        <w:t>merupakan</w:t>
+      </w:r>
+      <w:proofErr w:type="spellEnd"/>
+      <w:r>
+        <w:rPr>
+          <w:rFonts w:ascii="Times New Roman" w:hAnsi="Times New Roman" w:cs="Times New Roman"/>
+          <w:sz w:val="24"/>
+          <w:szCs w:val="24"/>
+        </w:rPr>
+        <w:t xml:space="preserve"> </w:t>
+      </w:r>
+      <w:proofErr w:type="spellStart"/>
+      <w:r>
+        <w:rPr>
+          <w:rFonts w:ascii="Times New Roman" w:hAnsi="Times New Roman" w:cs="Times New Roman"/>
+          <w:sz w:val="24"/>
+          <w:szCs w:val="24"/>
+        </w:rPr>
+        <w:t>kegiatan</w:t>
+      </w:r>
+      <w:proofErr w:type="spellEnd"/>
+      <w:r>
+        <w:rPr>
+          <w:rFonts w:ascii="Times New Roman" w:hAnsi="Times New Roman" w:cs="Times New Roman"/>
+          <w:sz w:val="24"/>
+          <w:szCs w:val="24"/>
+        </w:rPr>
+        <w:t xml:space="preserve"> </w:t>
+      </w:r>
+      <w:proofErr w:type="spellStart"/>
+      <w:r>
+        <w:rPr>
+          <w:rFonts w:ascii="Times New Roman" w:hAnsi="Times New Roman" w:cs="Times New Roman"/>
+          <w:sz w:val="24"/>
+          <w:szCs w:val="24"/>
+        </w:rPr>
+        <w:t>pembelajaran</w:t>
+      </w:r>
+      <w:proofErr w:type="spellEnd"/>
+      <w:r>
+        <w:rPr>
+          <w:rFonts w:ascii="Times New Roman" w:hAnsi="Times New Roman" w:cs="Times New Roman"/>
+          <w:sz w:val="24"/>
+          <w:szCs w:val="24"/>
+        </w:rPr>
+        <w:t xml:space="preserve"> yang </w:t>
+      </w:r>
+      <w:proofErr w:type="spellStart"/>
+      <w:r>
+        <w:rPr>
+          <w:rFonts w:ascii="Times New Roman" w:hAnsi="Times New Roman" w:cs="Times New Roman"/>
+          <w:sz w:val="24"/>
+          <w:szCs w:val="24"/>
+        </w:rPr>
+        <w:t>memberikan</w:t>
+      </w:r>
+      <w:proofErr w:type="spellEnd"/>
+      <w:r>
+        <w:rPr>
+          <w:rFonts w:ascii="Times New Roman" w:hAnsi="Times New Roman" w:cs="Times New Roman"/>
+          <w:sz w:val="24"/>
+          <w:szCs w:val="24"/>
+        </w:rPr>
+        <w:t xml:space="preserve"> </w:t>
+      </w:r>
+      <w:proofErr w:type="spellStart"/>
+      <w:r>
+        <w:rPr>
+          <w:rFonts w:ascii="Times New Roman" w:hAnsi="Times New Roman" w:cs="Times New Roman"/>
+          <w:sz w:val="24"/>
+          <w:szCs w:val="24"/>
+        </w:rPr>
+        <w:t>pengalaman</w:t>
+      </w:r>
+      <w:proofErr w:type="spellEnd"/>
+      <w:r>
+        <w:rPr>
+          <w:rFonts w:ascii="Times New Roman" w:hAnsi="Times New Roman" w:cs="Times New Roman"/>
+          <w:sz w:val="24"/>
+          <w:szCs w:val="24"/>
+        </w:rPr>
+        <w:t xml:space="preserve"> </w:t>
+      </w:r>
+      <w:proofErr w:type="spellStart"/>
+      <w:r>
+        <w:rPr>
+          <w:rFonts w:ascii="Times New Roman" w:hAnsi="Times New Roman" w:cs="Times New Roman"/>
+          <w:sz w:val="24"/>
+          <w:szCs w:val="24"/>
+        </w:rPr>
+        <w:t>langsung</w:t>
+      </w:r>
+      <w:proofErr w:type="spellEnd"/>
+      <w:r>
+        <w:rPr>
+          <w:rFonts w:ascii="Times New Roman" w:hAnsi="Times New Roman" w:cs="Times New Roman"/>
+          <w:sz w:val="24"/>
+          <w:szCs w:val="24"/>
+        </w:rPr>
+        <w:t xml:space="preserve"> </w:t>
+      </w:r>
+      <w:proofErr w:type="spellStart"/>
+      <w:r>
+        <w:rPr>
+          <w:rFonts w:ascii="Times New Roman" w:hAnsi="Times New Roman" w:cs="Times New Roman"/>
+          <w:sz w:val="24"/>
+          <w:szCs w:val="24"/>
+        </w:rPr>
+        <w:t>kepada</w:t>
+      </w:r>
+      <w:proofErr w:type="spellEnd"/>
+      <w:r>
+        <w:rPr>
+          <w:rFonts w:ascii="Times New Roman" w:hAnsi="Times New Roman" w:cs="Times New Roman"/>
+          <w:sz w:val="24"/>
+          <w:szCs w:val="24"/>
+        </w:rPr>
+        <w:t xml:space="preserve"> </w:t>
+      </w:r>
+      <w:proofErr w:type="spellStart"/>
+      <w:r>
+        <w:rPr>
+          <w:rFonts w:ascii="Times New Roman" w:hAnsi="Times New Roman" w:cs="Times New Roman"/>
+          <w:sz w:val="24"/>
+          <w:szCs w:val="24"/>
+        </w:rPr>
+        <w:t>mahasiswa</w:t>
+      </w:r>
+      <w:proofErr w:type="spellEnd"/>
+      <w:r>
+        <w:rPr>
+          <w:rFonts w:ascii="Times New Roman" w:hAnsi="Times New Roman" w:cs="Times New Roman"/>
+          <w:sz w:val="24"/>
+          <w:szCs w:val="24"/>
+        </w:rPr>
+        <w:t xml:space="preserve"> </w:t>
+      </w:r>
+      <w:proofErr w:type="spellStart"/>
+      <w:r>
+        <w:rPr>
+          <w:rFonts w:ascii="Times New Roman" w:hAnsi="Times New Roman" w:cs="Times New Roman"/>
+          <w:sz w:val="24"/>
+          <w:szCs w:val="24"/>
+        </w:rPr>
+        <w:t>dalam</w:t>
+      </w:r>
+      <w:proofErr w:type="spellEnd"/>
+      <w:r>
+        <w:rPr>
+          <w:rFonts w:ascii="Times New Roman" w:hAnsi="Times New Roman" w:cs="Times New Roman"/>
+          <w:sz w:val="24"/>
+          <w:szCs w:val="24"/>
+        </w:rPr>
+        <w:t xml:space="preserve"> </w:t>
+      </w:r>
+      <w:proofErr w:type="spellStart"/>
+      <w:r>
+        <w:rPr>
+          <w:rFonts w:ascii="Times New Roman" w:hAnsi="Times New Roman" w:cs="Times New Roman"/>
+          <w:sz w:val="24"/>
+          <w:szCs w:val="24"/>
+        </w:rPr>
+        <w:t>menerapkan</w:t>
+      </w:r>
+      <w:proofErr w:type="spellEnd"/>
+      <w:r>
+        <w:rPr>
+          <w:rFonts w:ascii="Times New Roman" w:hAnsi="Times New Roman" w:cs="Times New Roman"/>
+          <w:sz w:val="24"/>
+          <w:szCs w:val="24"/>
+        </w:rPr>
+        <w:t xml:space="preserve"> </w:t>
+      </w:r>
+      <w:proofErr w:type="spellStart"/>
+      <w:r>
+        <w:rPr>
+          <w:rFonts w:ascii="Times New Roman" w:hAnsi="Times New Roman" w:cs="Times New Roman"/>
+          <w:sz w:val="24"/>
+          <w:szCs w:val="24"/>
+        </w:rPr>
+        <w:t>kompetensi</w:t>
+      </w:r>
+      <w:proofErr w:type="spellEnd"/>
+      <w:r>
+        <w:rPr>
+          <w:rFonts w:ascii="Times New Roman" w:hAnsi="Times New Roman" w:cs="Times New Roman"/>
+          <w:sz w:val="24"/>
+          <w:szCs w:val="24"/>
+        </w:rPr>
+        <w:t xml:space="preserve"> </w:t>
+      </w:r>
+      <w:proofErr w:type="spellStart"/>
+      <w:r>
+        <w:rPr>
+          <w:rFonts w:ascii="Times New Roman" w:hAnsi="Times New Roman" w:cs="Times New Roman"/>
+          <w:sz w:val="24"/>
+          <w:szCs w:val="24"/>
+        </w:rPr>
+        <w:t>keahlian</w:t>
+      </w:r>
+      <w:proofErr w:type="spellEnd"/>
+      <w:r>
+        <w:rPr>
+          <w:rFonts w:ascii="Times New Roman" w:hAnsi="Times New Roman" w:cs="Times New Roman"/>
+          <w:sz w:val="24"/>
+          <w:szCs w:val="24"/>
+        </w:rPr>
+        <w:t xml:space="preserve"> pada </w:t>
+      </w:r>
+      <w:proofErr w:type="spellStart"/>
+      <w:r>
+        <w:rPr>
+          <w:rFonts w:ascii="Times New Roman" w:hAnsi="Times New Roman" w:cs="Times New Roman"/>
+          <w:sz w:val="24"/>
+          <w:szCs w:val="24"/>
+        </w:rPr>
+        <w:t>lingkungan</w:t>
+      </w:r>
+      <w:proofErr w:type="spellEnd"/>
+      <w:r>
+        <w:rPr>
+          <w:rFonts w:ascii="Times New Roman" w:hAnsi="Times New Roman" w:cs="Times New Roman"/>
+          <w:sz w:val="24"/>
+          <w:szCs w:val="24"/>
+        </w:rPr>
+        <w:t xml:space="preserve"> </w:t>
+      </w:r>
+      <w:proofErr w:type="spellStart"/>
+      <w:r>
+        <w:rPr>
+          <w:rFonts w:ascii="Times New Roman" w:hAnsi="Times New Roman" w:cs="Times New Roman"/>
+          <w:sz w:val="24"/>
+          <w:szCs w:val="24"/>
+        </w:rPr>
+        <w:t>kerja</w:t>
+      </w:r>
+      <w:proofErr w:type="spellEnd"/>
+      <w:r>
+        <w:rPr>
+          <w:rFonts w:ascii="Times New Roman" w:hAnsi="Times New Roman" w:cs="Times New Roman"/>
+          <w:sz w:val="24"/>
+          <w:szCs w:val="24"/>
+        </w:rPr>
+        <w:t xml:space="preserve"> </w:t>
+      </w:r>
+      <w:proofErr w:type="spellStart"/>
+      <w:r>
+        <w:rPr>
+          <w:rFonts w:ascii="Times New Roman" w:hAnsi="Times New Roman" w:cs="Times New Roman"/>
+          <w:sz w:val="24"/>
+          <w:szCs w:val="24"/>
+        </w:rPr>
+        <w:t>nyata</w:t>
+      </w:r>
+      <w:proofErr w:type="spellEnd"/>
+      <w:r>
+        <w:rPr>
+          <w:rFonts w:ascii="Times New Roman" w:hAnsi="Times New Roman" w:cs="Times New Roman"/>
+          <w:sz w:val="24"/>
+          <w:szCs w:val="24"/>
+        </w:rPr>
+        <w:t xml:space="preserve">. </w:t>
+      </w:r>
+      <w:proofErr w:type="spellStart"/>
+      <w:r>
+        <w:rPr>
+          <w:rFonts w:ascii="Times New Roman" w:hAnsi="Times New Roman" w:cs="Times New Roman"/>
+          <w:sz w:val="24"/>
+          <w:szCs w:val="24"/>
+        </w:rPr>
+        <w:t>Kegiatan</w:t>
+      </w:r>
+      <w:proofErr w:type="spellEnd"/>
+      <w:r>
+        <w:rPr>
+          <w:rFonts w:ascii="Times New Roman" w:hAnsi="Times New Roman" w:cs="Times New Roman"/>
+          <w:sz w:val="24"/>
+          <w:szCs w:val="24"/>
+        </w:rPr>
+        <w:t xml:space="preserve"> </w:t>
+      </w:r>
+      <w:proofErr w:type="spellStart"/>
+      <w:r>
+        <w:rPr>
+          <w:rFonts w:ascii="Times New Roman" w:hAnsi="Times New Roman" w:cs="Times New Roman"/>
+          <w:sz w:val="24"/>
+          <w:szCs w:val="24"/>
+        </w:rPr>
+        <w:t>magang</w:t>
+      </w:r>
+      <w:proofErr w:type="spellEnd"/>
+      <w:r>
+        <w:rPr>
+          <w:rFonts w:ascii="Times New Roman" w:hAnsi="Times New Roman" w:cs="Times New Roman"/>
+          <w:sz w:val="24"/>
+          <w:szCs w:val="24"/>
+        </w:rPr>
+        <w:t xml:space="preserve"> </w:t>
+      </w:r>
+      <w:proofErr w:type="spellStart"/>
+      <w:r>
+        <w:rPr>
+          <w:rFonts w:ascii="Times New Roman" w:hAnsi="Times New Roman" w:cs="Times New Roman"/>
+          <w:sz w:val="24"/>
+          <w:szCs w:val="24"/>
+        </w:rPr>
+        <w:t>ini</w:t>
+      </w:r>
+      <w:proofErr w:type="spellEnd"/>
+      <w:r>
+        <w:rPr>
+          <w:rFonts w:ascii="Times New Roman" w:hAnsi="Times New Roman" w:cs="Times New Roman"/>
+          <w:sz w:val="24"/>
+          <w:szCs w:val="24"/>
+        </w:rPr>
+        <w:t xml:space="preserve"> </w:t>
+      </w:r>
+      <w:proofErr w:type="spellStart"/>
+      <w:r>
+        <w:rPr>
+          <w:rFonts w:ascii="Times New Roman" w:hAnsi="Times New Roman" w:cs="Times New Roman"/>
+          <w:sz w:val="24"/>
+          <w:szCs w:val="24"/>
+        </w:rPr>
+        <w:t>dilaksanakan</w:t>
+      </w:r>
+      <w:proofErr w:type="spellEnd"/>
+      <w:r>
+        <w:rPr>
+          <w:rFonts w:ascii="Times New Roman" w:hAnsi="Times New Roman" w:cs="Times New Roman"/>
+          <w:sz w:val="24"/>
+          <w:szCs w:val="24"/>
+        </w:rPr>
+        <w:t xml:space="preserve"> pada Divisi IT di SMK Taruna </w:t>
+      </w:r>
+      <w:proofErr w:type="spellStart"/>
+      <w:r>
+        <w:rPr>
+          <w:rFonts w:ascii="Times New Roman" w:hAnsi="Times New Roman" w:cs="Times New Roman"/>
+          <w:sz w:val="24"/>
+          <w:szCs w:val="24"/>
+        </w:rPr>
+        <w:t>Bangsa</w:t>
+      </w:r>
+      <w:proofErr w:type="spellEnd"/>
+      <w:r>
+        <w:rPr>
+          <w:rFonts w:ascii="Times New Roman" w:hAnsi="Times New Roman" w:cs="Times New Roman"/>
+          <w:sz w:val="24"/>
+          <w:szCs w:val="24"/>
+        </w:rPr>
+        <w:t xml:space="preserve"> </w:t>
+      </w:r>
+      <w:proofErr w:type="spellStart"/>
+      <w:r>
+        <w:rPr>
+          <w:rFonts w:ascii="Times New Roman" w:hAnsi="Times New Roman" w:cs="Times New Roman"/>
+          <w:sz w:val="24"/>
+          <w:szCs w:val="24"/>
+        </w:rPr>
+        <w:t>dengan</w:t>
+      </w:r>
+      <w:proofErr w:type="spellEnd"/>
+      <w:r>
+        <w:rPr>
+          <w:rFonts w:ascii="Times New Roman" w:hAnsi="Times New Roman" w:cs="Times New Roman"/>
+          <w:sz w:val="24"/>
+          <w:szCs w:val="24"/>
+        </w:rPr>
+        <w:t xml:space="preserve"> </w:t>
+      </w:r>
+      <w:proofErr w:type="spellStart"/>
+      <w:r>
+        <w:rPr>
+          <w:rFonts w:ascii="Times New Roman" w:hAnsi="Times New Roman" w:cs="Times New Roman"/>
+          <w:sz w:val="24"/>
+          <w:szCs w:val="24"/>
+        </w:rPr>
+        <w:t>ruang</w:t>
+      </w:r>
+      <w:proofErr w:type="spellEnd"/>
+      <w:r>
+        <w:rPr>
+          <w:rFonts w:ascii="Times New Roman" w:hAnsi="Times New Roman" w:cs="Times New Roman"/>
+          <w:sz w:val="24"/>
+          <w:szCs w:val="24"/>
+        </w:rPr>
+        <w:t xml:space="preserve"> </w:t>
+      </w:r>
+      <w:proofErr w:type="spellStart"/>
+      <w:r>
+        <w:rPr>
+          <w:rFonts w:ascii="Times New Roman" w:hAnsi="Times New Roman" w:cs="Times New Roman"/>
+          <w:sz w:val="24"/>
+          <w:szCs w:val="24"/>
+        </w:rPr>
+        <w:t>lingkup</w:t>
+      </w:r>
+      <w:proofErr w:type="spellEnd"/>
+      <w:r>
+        <w:rPr>
+          <w:rFonts w:ascii="Times New Roman" w:hAnsi="Times New Roman" w:cs="Times New Roman"/>
+          <w:sz w:val="24"/>
+          <w:szCs w:val="24"/>
+        </w:rPr>
+        <w:t xml:space="preserve"> </w:t>
+      </w:r>
+      <w:proofErr w:type="spellStart"/>
+      <w:r>
+        <w:rPr>
+          <w:rFonts w:ascii="Times New Roman" w:hAnsi="Times New Roman" w:cs="Times New Roman"/>
+          <w:sz w:val="24"/>
+          <w:szCs w:val="24"/>
+        </w:rPr>
+        <w:t>pekerjaan</w:t>
+      </w:r>
+      <w:proofErr w:type="spellEnd"/>
+      <w:r>
+        <w:rPr>
+          <w:rFonts w:ascii="Times New Roman" w:hAnsi="Times New Roman" w:cs="Times New Roman"/>
+          <w:sz w:val="24"/>
+          <w:szCs w:val="24"/>
+        </w:rPr>
+        <w:t xml:space="preserve"> </w:t>
+      </w:r>
+      <w:proofErr w:type="spellStart"/>
+      <w:r>
+        <w:rPr>
+          <w:rFonts w:ascii="Times New Roman" w:hAnsi="Times New Roman" w:cs="Times New Roman"/>
+          <w:sz w:val="24"/>
+          <w:szCs w:val="24"/>
+        </w:rPr>
+        <w:t>meliputi</w:t>
+      </w:r>
+      <w:proofErr w:type="spellEnd"/>
+      <w:r>
+        <w:rPr>
+          <w:rFonts w:ascii="Times New Roman" w:hAnsi="Times New Roman" w:cs="Times New Roman"/>
+          <w:sz w:val="24"/>
+          <w:szCs w:val="24"/>
+        </w:rPr>
+        <w:t xml:space="preserve"> </w:t>
+      </w:r>
+      <w:proofErr w:type="spellStart"/>
+      <w:r>
+        <w:rPr>
+          <w:rFonts w:ascii="Times New Roman" w:hAnsi="Times New Roman" w:cs="Times New Roman"/>
+          <w:sz w:val="24"/>
+          <w:szCs w:val="24"/>
+        </w:rPr>
+        <w:t>instalasi</w:t>
+      </w:r>
+      <w:proofErr w:type="spellEnd"/>
+      <w:r>
+        <w:rPr>
+          <w:rFonts w:ascii="Times New Roman" w:hAnsi="Times New Roman" w:cs="Times New Roman"/>
+          <w:sz w:val="24"/>
+          <w:szCs w:val="24"/>
+        </w:rPr>
+        <w:t xml:space="preserve"> </w:t>
+      </w:r>
+      <w:proofErr w:type="spellStart"/>
+      <w:r>
+        <w:rPr>
+          <w:rFonts w:ascii="Times New Roman" w:hAnsi="Times New Roman" w:cs="Times New Roman"/>
+          <w:sz w:val="24"/>
+          <w:szCs w:val="24"/>
+        </w:rPr>
+        <w:t>sistem</w:t>
+      </w:r>
+      <w:proofErr w:type="spellEnd"/>
+      <w:r>
+        <w:rPr>
+          <w:rFonts w:ascii="Times New Roman" w:hAnsi="Times New Roman" w:cs="Times New Roman"/>
+          <w:sz w:val="24"/>
+          <w:szCs w:val="24"/>
+        </w:rPr>
+        <w:t xml:space="preserve"> </w:t>
+      </w:r>
+      <w:proofErr w:type="spellStart"/>
+      <w:r>
+        <w:rPr>
+          <w:rFonts w:ascii="Times New Roman" w:hAnsi="Times New Roman" w:cs="Times New Roman"/>
+          <w:sz w:val="24"/>
+          <w:szCs w:val="24"/>
+        </w:rPr>
+        <w:t>operasi</w:t>
+      </w:r>
+      <w:proofErr w:type="spellEnd"/>
+      <w:r>
+        <w:rPr>
+          <w:rFonts w:ascii="Times New Roman" w:hAnsi="Times New Roman" w:cs="Times New Roman"/>
+          <w:sz w:val="24"/>
+          <w:szCs w:val="24"/>
+        </w:rPr>
+        <w:t xml:space="preserve">, </w:t>
+      </w:r>
+      <w:proofErr w:type="spellStart"/>
+      <w:r>
+        <w:rPr>
+          <w:rFonts w:ascii="Times New Roman" w:hAnsi="Times New Roman" w:cs="Times New Roman"/>
+          <w:sz w:val="24"/>
+          <w:szCs w:val="24"/>
+        </w:rPr>
+        <w:t>pemasangan</w:t>
+      </w:r>
+      <w:proofErr w:type="spellEnd"/>
+      <w:r>
+        <w:rPr>
+          <w:rFonts w:ascii="Times New Roman" w:hAnsi="Times New Roman" w:cs="Times New Roman"/>
+          <w:sz w:val="24"/>
+          <w:szCs w:val="24"/>
+        </w:rPr>
+        <w:t xml:space="preserve"> </w:t>
+      </w:r>
+      <w:proofErr w:type="spellStart"/>
+      <w:r>
+        <w:rPr>
+          <w:rFonts w:ascii="Times New Roman" w:hAnsi="Times New Roman" w:cs="Times New Roman"/>
+          <w:sz w:val="24"/>
+          <w:szCs w:val="24"/>
+        </w:rPr>
+        <w:t>perangkat</w:t>
+      </w:r>
+      <w:proofErr w:type="spellEnd"/>
+      <w:r>
+        <w:rPr>
+          <w:rFonts w:ascii="Times New Roman" w:hAnsi="Times New Roman" w:cs="Times New Roman"/>
+          <w:sz w:val="24"/>
+          <w:szCs w:val="24"/>
+        </w:rPr>
+        <w:t xml:space="preserve"> </w:t>
+      </w:r>
+      <w:proofErr w:type="spellStart"/>
+      <w:r>
+        <w:rPr>
+          <w:rFonts w:ascii="Times New Roman" w:hAnsi="Times New Roman" w:cs="Times New Roman"/>
+          <w:sz w:val="24"/>
+          <w:szCs w:val="24"/>
+        </w:rPr>
+        <w:t>lunak</w:t>
+      </w:r>
+      <w:proofErr w:type="spellEnd"/>
+      <w:r>
+        <w:rPr>
+          <w:rFonts w:ascii="Times New Roman" w:hAnsi="Times New Roman" w:cs="Times New Roman"/>
+          <w:sz w:val="24"/>
+          <w:szCs w:val="24"/>
+        </w:rPr>
+        <w:t xml:space="preserve">, </w:t>
+      </w:r>
+      <w:proofErr w:type="spellStart"/>
+      <w:r>
+        <w:rPr>
+          <w:rFonts w:ascii="Times New Roman" w:hAnsi="Times New Roman" w:cs="Times New Roman"/>
+          <w:sz w:val="24"/>
+          <w:szCs w:val="24"/>
+        </w:rPr>
+        <w:t>pengelolaan</w:t>
+      </w:r>
+      <w:proofErr w:type="spellEnd"/>
+      <w:r>
+        <w:rPr>
+          <w:rFonts w:ascii="Times New Roman" w:hAnsi="Times New Roman" w:cs="Times New Roman"/>
+          <w:sz w:val="24"/>
+          <w:szCs w:val="24"/>
+        </w:rPr>
+        <w:t xml:space="preserve"> </w:t>
+      </w:r>
+      <w:proofErr w:type="spellStart"/>
+      <w:r>
+        <w:rPr>
+          <w:rFonts w:ascii="Times New Roman" w:hAnsi="Times New Roman" w:cs="Times New Roman"/>
+          <w:sz w:val="24"/>
+          <w:szCs w:val="24"/>
+        </w:rPr>
+        <w:t>jaringan</w:t>
+      </w:r>
+      <w:proofErr w:type="spellEnd"/>
+      <w:r>
+        <w:rPr>
+          <w:rFonts w:ascii="Times New Roman" w:hAnsi="Times New Roman" w:cs="Times New Roman"/>
+          <w:sz w:val="24"/>
+          <w:szCs w:val="24"/>
+        </w:rPr>
+        <w:t xml:space="preserve"> </w:t>
+      </w:r>
+      <w:proofErr w:type="spellStart"/>
+      <w:r>
+        <w:rPr>
+          <w:rFonts w:ascii="Times New Roman" w:hAnsi="Times New Roman" w:cs="Times New Roman"/>
+          <w:sz w:val="24"/>
+          <w:szCs w:val="24"/>
+        </w:rPr>
+        <w:t>komputer</w:t>
+      </w:r>
+      <w:proofErr w:type="spellEnd"/>
+      <w:r>
+        <w:rPr>
+          <w:rFonts w:ascii="Times New Roman" w:hAnsi="Times New Roman" w:cs="Times New Roman"/>
+          <w:sz w:val="24"/>
+          <w:szCs w:val="24"/>
+        </w:rPr>
+        <w:t xml:space="preserve">, </w:t>
+      </w:r>
+      <w:proofErr w:type="spellStart"/>
+      <w:r>
+        <w:rPr>
+          <w:rFonts w:ascii="Times New Roman" w:hAnsi="Times New Roman" w:cs="Times New Roman"/>
+          <w:sz w:val="24"/>
+          <w:szCs w:val="24"/>
+        </w:rPr>
+        <w:t>pemeliharaan</w:t>
+      </w:r>
+      <w:proofErr w:type="spellEnd"/>
+      <w:r>
+        <w:rPr>
+          <w:rFonts w:ascii="Times New Roman" w:hAnsi="Times New Roman" w:cs="Times New Roman"/>
+          <w:sz w:val="24"/>
+          <w:szCs w:val="24"/>
+        </w:rPr>
+        <w:t xml:space="preserve"> </w:t>
+      </w:r>
+      <w:proofErr w:type="spellStart"/>
+      <w:r>
+        <w:rPr>
+          <w:rFonts w:ascii="Times New Roman" w:hAnsi="Times New Roman" w:cs="Times New Roman"/>
+          <w:sz w:val="24"/>
+          <w:szCs w:val="24"/>
+        </w:rPr>
+        <w:t>perangkat</w:t>
+      </w:r>
+      <w:proofErr w:type="spellEnd"/>
+      <w:r>
+        <w:rPr>
+          <w:rFonts w:ascii="Times New Roman" w:hAnsi="Times New Roman" w:cs="Times New Roman"/>
+          <w:sz w:val="24"/>
+          <w:szCs w:val="24"/>
+        </w:rPr>
+        <w:t xml:space="preserve"> CCTV, troubleshooting </w:t>
+      </w:r>
+      <w:proofErr w:type="spellStart"/>
+      <w:r>
+        <w:rPr>
+          <w:rFonts w:ascii="Times New Roman" w:hAnsi="Times New Roman" w:cs="Times New Roman"/>
+          <w:sz w:val="24"/>
+          <w:szCs w:val="24"/>
+        </w:rPr>
+        <w:t>perangkat</w:t>
+      </w:r>
+      <w:proofErr w:type="spellEnd"/>
+      <w:r>
+        <w:rPr>
+          <w:rFonts w:ascii="Times New Roman" w:hAnsi="Times New Roman" w:cs="Times New Roman"/>
+          <w:sz w:val="24"/>
+          <w:szCs w:val="24"/>
+        </w:rPr>
+        <w:t xml:space="preserve">, </w:t>
+      </w:r>
+      <w:proofErr w:type="spellStart"/>
+      <w:r>
+        <w:rPr>
+          <w:rFonts w:ascii="Times New Roman" w:hAnsi="Times New Roman" w:cs="Times New Roman"/>
+          <w:sz w:val="24"/>
+          <w:szCs w:val="24"/>
+        </w:rPr>
+        <w:t>serta</w:t>
+      </w:r>
+      <w:proofErr w:type="spellEnd"/>
+      <w:r>
+        <w:rPr>
+          <w:rFonts w:ascii="Times New Roman" w:hAnsi="Times New Roman" w:cs="Times New Roman"/>
+          <w:sz w:val="24"/>
+          <w:szCs w:val="24"/>
+        </w:rPr>
+        <w:t xml:space="preserve"> </w:t>
+      </w:r>
+      <w:proofErr w:type="spellStart"/>
+      <w:r>
+        <w:rPr>
+          <w:rFonts w:ascii="Times New Roman" w:hAnsi="Times New Roman" w:cs="Times New Roman"/>
+          <w:sz w:val="24"/>
+          <w:szCs w:val="24"/>
+        </w:rPr>
+        <w:t>dukungan</w:t>
+      </w:r>
+      <w:proofErr w:type="spellEnd"/>
+      <w:r>
+        <w:rPr>
+          <w:rFonts w:ascii="Times New Roman" w:hAnsi="Times New Roman" w:cs="Times New Roman"/>
+          <w:sz w:val="24"/>
+          <w:szCs w:val="24"/>
+        </w:rPr>
+        <w:t xml:space="preserve"> </w:t>
+      </w:r>
+      <w:proofErr w:type="spellStart"/>
+      <w:r>
+        <w:rPr>
+          <w:rFonts w:ascii="Times New Roman" w:hAnsi="Times New Roman" w:cs="Times New Roman"/>
+          <w:sz w:val="24"/>
+          <w:szCs w:val="24"/>
+        </w:rPr>
+        <w:t>terhadap</w:t>
+      </w:r>
+      <w:proofErr w:type="spellEnd"/>
+      <w:r>
+        <w:rPr>
+          <w:rFonts w:ascii="Times New Roman" w:hAnsi="Times New Roman" w:cs="Times New Roman"/>
+          <w:sz w:val="24"/>
+          <w:szCs w:val="24"/>
+        </w:rPr>
+        <w:t xml:space="preserve"> </w:t>
+      </w:r>
+      <w:proofErr w:type="spellStart"/>
+      <w:r>
+        <w:rPr>
+          <w:rFonts w:ascii="Times New Roman" w:hAnsi="Times New Roman" w:cs="Times New Roman"/>
+          <w:sz w:val="24"/>
+          <w:szCs w:val="24"/>
+        </w:rPr>
+        <w:t>pengembangan</w:t>
+      </w:r>
+      <w:proofErr w:type="spellEnd"/>
+      <w:r>
+        <w:rPr>
+          <w:rFonts w:ascii="Times New Roman" w:hAnsi="Times New Roman" w:cs="Times New Roman"/>
+          <w:sz w:val="24"/>
+          <w:szCs w:val="24"/>
+        </w:rPr>
+        <w:t xml:space="preserve"> media digital </w:t>
+      </w:r>
+      <w:proofErr w:type="spellStart"/>
+      <w:r>
+        <w:rPr>
+          <w:rFonts w:ascii="Times New Roman" w:hAnsi="Times New Roman" w:cs="Times New Roman"/>
+          <w:sz w:val="24"/>
+          <w:szCs w:val="24"/>
+        </w:rPr>
+        <w:t>sekolah</w:t>
+      </w:r>
+      <w:proofErr w:type="spellEnd"/>
+      <w:r>
+        <w:rPr>
+          <w:rFonts w:ascii="Times New Roman" w:hAnsi="Times New Roman" w:cs="Times New Roman"/>
+          <w:sz w:val="24"/>
+          <w:szCs w:val="24"/>
+        </w:rPr>
+        <w:t>.</w:t>
+      </w:r>
+    </w:p>
+    <w:p>
+      <w:pPr>
+        <w:spacing w:line="360" w:lineRule="auto"/>
+        <w:jc w:val="both"/>
+        <w:rPr>
+          <w:rFonts w:ascii="Times New Roman" w:hAnsi="Times New Roman" w:cs="Times New Roman"/>
+          <w:sz w:val="24"/>
+          <w:szCs w:val="24"/>
+        </w:rPr>
+      </w:pPr>
+    </w:p>
+    <w:p>
+      <w:pPr>
+        <w:spacing w:line="360" w:lineRule="auto"/>
+        <w:jc w:val="both"/>
+        <w:rPr>
+          <w:rFonts w:ascii="Times New Roman" w:hAnsi="Times New Roman" w:cs="Times New Roman"/>
+          <w:sz w:val="24"/>
+          <w:szCs w:val="24"/>
+        </w:rPr>
+      </w:pPr>
+      <w:r>
+        <w:rPr>
+          <w:rFonts w:ascii="Times New Roman" w:hAnsi="Times New Roman" w:cs="Times New Roman"/>
+          <w:sz w:val="24"/>
+          <w:szCs w:val="24"/>
+        </w:rPr>
+        <w:t xml:space="preserve">Metode </w:t>
+      </w:r>
+      <w:proofErr w:type="spellStart"/>
+      <w:r>
+        <w:rPr>
+          <w:rFonts w:ascii="Times New Roman" w:hAnsi="Times New Roman" w:cs="Times New Roman"/>
+          <w:sz w:val="24"/>
+          <w:szCs w:val="24"/>
+        </w:rPr>
+        <w:t>penelitian</w:t>
+      </w:r>
+      <w:proofErr w:type="spellEnd"/>
+      <w:r>
+        <w:rPr>
+          <w:rFonts w:ascii="Times New Roman" w:hAnsi="Times New Roman" w:cs="Times New Roman"/>
+          <w:sz w:val="24"/>
+          <w:szCs w:val="24"/>
+        </w:rPr>
+        <w:t xml:space="preserve"> yang </w:t>
+      </w:r>
+      <w:proofErr w:type="spellStart"/>
+      <w:r>
+        <w:rPr>
+          <w:rFonts w:ascii="Times New Roman" w:hAnsi="Times New Roman" w:cs="Times New Roman"/>
+          <w:sz w:val="24"/>
+          <w:szCs w:val="24"/>
+        </w:rPr>
+        <w:t>digunakan</w:t>
+      </w:r>
+      <w:proofErr w:type="spellEnd"/>
+      <w:r>
+        <w:rPr>
+          <w:rFonts w:ascii="Times New Roman" w:hAnsi="Times New Roman" w:cs="Times New Roman"/>
+          <w:sz w:val="24"/>
+          <w:szCs w:val="24"/>
+        </w:rPr>
+        <w:t xml:space="preserve"> </w:t>
+      </w:r>
+      <w:proofErr w:type="spellStart"/>
+      <w:r>
+        <w:rPr>
+          <w:rFonts w:ascii="Times New Roman" w:hAnsi="Times New Roman" w:cs="Times New Roman"/>
+          <w:sz w:val="24"/>
+          <w:szCs w:val="24"/>
+        </w:rPr>
+        <w:t>adalah</w:t>
+      </w:r>
+      <w:proofErr w:type="spellEnd"/>
+      <w:r>
+        <w:rPr>
+          <w:rFonts w:ascii="Times New Roman" w:hAnsi="Times New Roman" w:cs="Times New Roman"/>
+          <w:sz w:val="24"/>
+          <w:szCs w:val="24"/>
+        </w:rPr>
+        <w:t xml:space="preserve"> </w:t>
+      </w:r>
+      <w:proofErr w:type="spellStart"/>
+      <w:r>
+        <w:rPr>
+          <w:rFonts w:ascii="Times New Roman" w:hAnsi="Times New Roman" w:cs="Times New Roman"/>
+          <w:sz w:val="24"/>
+          <w:szCs w:val="24"/>
+        </w:rPr>
+        <w:t>metode</w:t>
+      </w:r>
+      <w:proofErr w:type="spellEnd"/>
+      <w:r>
+        <w:rPr>
+          <w:rFonts w:ascii="Times New Roman" w:hAnsi="Times New Roman" w:cs="Times New Roman"/>
+          <w:sz w:val="24"/>
+          <w:szCs w:val="24"/>
+        </w:rPr>
+        <w:t xml:space="preserve"> </w:t>
+      </w:r>
+      <w:proofErr w:type="spellStart"/>
+      <w:r>
+        <w:rPr>
+          <w:rFonts w:ascii="Times New Roman" w:hAnsi="Times New Roman" w:cs="Times New Roman"/>
+          <w:sz w:val="24"/>
+          <w:szCs w:val="24"/>
+        </w:rPr>
+        <w:t>deskriptif</w:t>
+      </w:r>
+      <w:proofErr w:type="spellEnd"/>
+      <w:r>
+        <w:rPr>
+          <w:rFonts w:ascii="Times New Roman" w:hAnsi="Times New Roman" w:cs="Times New Roman"/>
+          <w:sz w:val="24"/>
+          <w:szCs w:val="24"/>
+        </w:rPr>
+        <w:t xml:space="preserve"> </w:t>
+      </w:r>
+      <w:proofErr w:type="spellStart"/>
+      <w:r>
+        <w:rPr>
+          <w:rFonts w:ascii="Times New Roman" w:hAnsi="Times New Roman" w:cs="Times New Roman"/>
+          <w:sz w:val="24"/>
+          <w:szCs w:val="24"/>
+        </w:rPr>
+        <w:t>kualitatif</w:t>
+      </w:r>
+      <w:proofErr w:type="spellEnd"/>
+      <w:r>
+        <w:rPr>
+          <w:rFonts w:ascii="Times New Roman" w:hAnsi="Times New Roman" w:cs="Times New Roman"/>
+          <w:sz w:val="24"/>
+          <w:szCs w:val="24"/>
+        </w:rPr>
+        <w:t xml:space="preserve"> </w:t>
+      </w:r>
+      <w:proofErr w:type="spellStart"/>
+      <w:r>
+        <w:rPr>
+          <w:rFonts w:ascii="Times New Roman" w:hAnsi="Times New Roman" w:cs="Times New Roman"/>
+          <w:sz w:val="24"/>
+          <w:szCs w:val="24"/>
+        </w:rPr>
+        <w:t>dengan</w:t>
+      </w:r>
+      <w:proofErr w:type="spellEnd"/>
+      <w:r>
+        <w:rPr>
+          <w:rFonts w:ascii="Times New Roman" w:hAnsi="Times New Roman" w:cs="Times New Roman"/>
+          <w:sz w:val="24"/>
+          <w:szCs w:val="24"/>
+        </w:rPr>
+        <w:t xml:space="preserve"> </w:t>
+      </w:r>
+      <w:proofErr w:type="spellStart"/>
+      <w:r>
+        <w:rPr>
+          <w:rFonts w:ascii="Times New Roman" w:hAnsi="Times New Roman" w:cs="Times New Roman"/>
+          <w:sz w:val="24"/>
+          <w:szCs w:val="24"/>
+        </w:rPr>
+        <w:t>teknik</w:t>
+      </w:r>
+      <w:proofErr w:type="spellEnd"/>
+      <w:r>
+        <w:rPr>
+          <w:rFonts w:ascii="Times New Roman" w:hAnsi="Times New Roman" w:cs="Times New Roman"/>
+          <w:sz w:val="24"/>
+          <w:szCs w:val="24"/>
+        </w:rPr>
+        <w:t xml:space="preserve"> </w:t>
+      </w:r>
+      <w:proofErr w:type="spellStart"/>
+      <w:r>
+        <w:rPr>
+          <w:rFonts w:ascii="Times New Roman" w:hAnsi="Times New Roman" w:cs="Times New Roman"/>
+          <w:sz w:val="24"/>
+          <w:szCs w:val="24"/>
+        </w:rPr>
+        <w:t>pengumpulan</w:t>
+      </w:r>
+      <w:proofErr w:type="spellEnd"/>
+      <w:r>
+        <w:rPr>
+          <w:rFonts w:ascii="Times New Roman" w:hAnsi="Times New Roman" w:cs="Times New Roman"/>
+          <w:sz w:val="24"/>
+          <w:szCs w:val="24"/>
+        </w:rPr>
+        <w:t xml:space="preserve"> data </w:t>
+      </w:r>
+      <w:proofErr w:type="spellStart"/>
+      <w:r>
+        <w:rPr>
+          <w:rFonts w:ascii="Times New Roman" w:hAnsi="Times New Roman" w:cs="Times New Roman"/>
+          <w:sz w:val="24"/>
+          <w:szCs w:val="24"/>
+        </w:rPr>
+        <w:t>berupa</w:t>
+      </w:r>
+      <w:proofErr w:type="spellEnd"/>
+      <w:r>
+        <w:rPr>
+          <w:rFonts w:ascii="Times New Roman" w:hAnsi="Times New Roman" w:cs="Times New Roman"/>
+          <w:sz w:val="24"/>
+          <w:szCs w:val="24"/>
+        </w:rPr>
+        <w:t xml:space="preserve"> </w:t>
+      </w:r>
+      <w:proofErr w:type="spellStart"/>
+      <w:r>
+        <w:rPr>
+          <w:rFonts w:ascii="Times New Roman" w:hAnsi="Times New Roman" w:cs="Times New Roman"/>
+          <w:sz w:val="24"/>
+          <w:szCs w:val="24"/>
+        </w:rPr>
+        <w:t>observasi</w:t>
+      </w:r>
+      <w:proofErr w:type="spellEnd"/>
+      <w:r>
+        <w:rPr>
+          <w:rFonts w:ascii="Times New Roman" w:hAnsi="Times New Roman" w:cs="Times New Roman"/>
+          <w:sz w:val="24"/>
+          <w:szCs w:val="24"/>
+        </w:rPr>
+        <w:t xml:space="preserve">, </w:t>
+      </w:r>
+      <w:proofErr w:type="spellStart"/>
+      <w:r>
+        <w:rPr>
+          <w:rFonts w:ascii="Times New Roman" w:hAnsi="Times New Roman" w:cs="Times New Roman"/>
+          <w:sz w:val="24"/>
+          <w:szCs w:val="24"/>
+        </w:rPr>
+        <w:t>wawancara</w:t>
+      </w:r>
+      <w:proofErr w:type="spellEnd"/>
+      <w:r>
+        <w:rPr>
+          <w:rFonts w:ascii="Times New Roman" w:hAnsi="Times New Roman" w:cs="Times New Roman"/>
+          <w:sz w:val="24"/>
+          <w:szCs w:val="24"/>
+        </w:rPr>
+        <w:t xml:space="preserve">, dan </w:t>
+      </w:r>
+      <w:proofErr w:type="spellStart"/>
+      <w:r>
+        <w:rPr>
+          <w:rFonts w:ascii="Times New Roman" w:hAnsi="Times New Roman" w:cs="Times New Roman"/>
+          <w:sz w:val="24"/>
+          <w:szCs w:val="24"/>
+        </w:rPr>
+        <w:t>dokumentasi</w:t>
+      </w:r>
+      <w:proofErr w:type="spellEnd"/>
+      <w:r>
+        <w:rPr>
+          <w:rFonts w:ascii="Times New Roman" w:hAnsi="Times New Roman" w:cs="Times New Roman"/>
+          <w:sz w:val="24"/>
+          <w:szCs w:val="24"/>
+        </w:rPr>
+        <w:t xml:space="preserve">. Hasil </w:t>
+      </w:r>
+      <w:proofErr w:type="spellStart"/>
+      <w:r>
+        <w:rPr>
+          <w:rFonts w:ascii="Times New Roman" w:hAnsi="Times New Roman" w:cs="Times New Roman"/>
+          <w:sz w:val="24"/>
+          <w:szCs w:val="24"/>
+        </w:rPr>
+        <w:t>pengamatan</w:t>
+      </w:r>
+      <w:proofErr w:type="spellEnd"/>
+      <w:r>
+        <w:rPr>
+          <w:rFonts w:ascii="Times New Roman" w:hAnsi="Times New Roman" w:cs="Times New Roman"/>
+          <w:sz w:val="24"/>
+          <w:szCs w:val="24"/>
+        </w:rPr>
+        <w:t xml:space="preserve"> </w:t>
+      </w:r>
+      <w:proofErr w:type="spellStart"/>
+      <w:r>
+        <w:rPr>
+          <w:rFonts w:ascii="Times New Roman" w:hAnsi="Times New Roman" w:cs="Times New Roman"/>
+          <w:sz w:val="24"/>
+          <w:szCs w:val="24"/>
+        </w:rPr>
+        <w:t>menunjukkan</w:t>
+      </w:r>
+      <w:proofErr w:type="spellEnd"/>
+      <w:r>
+        <w:rPr>
+          <w:rFonts w:ascii="Times New Roman" w:hAnsi="Times New Roman" w:cs="Times New Roman"/>
+          <w:sz w:val="24"/>
+          <w:szCs w:val="24"/>
+        </w:rPr>
+        <w:t xml:space="preserve"> </w:t>
+      </w:r>
+      <w:proofErr w:type="spellStart"/>
+      <w:r>
+        <w:rPr>
+          <w:rFonts w:ascii="Times New Roman" w:hAnsi="Times New Roman" w:cs="Times New Roman"/>
+          <w:sz w:val="24"/>
+          <w:szCs w:val="24"/>
+        </w:rPr>
+        <w:t>bahwa</w:t>
+      </w:r>
+      <w:proofErr w:type="spellEnd"/>
+      <w:r>
+        <w:rPr>
+          <w:rFonts w:ascii="Times New Roman" w:hAnsi="Times New Roman" w:cs="Times New Roman"/>
+          <w:sz w:val="24"/>
+          <w:szCs w:val="24"/>
+        </w:rPr>
+        <w:t xml:space="preserve"> proses </w:t>
+      </w:r>
+      <w:proofErr w:type="spellStart"/>
+      <w:r>
+        <w:rPr>
+          <w:rFonts w:ascii="Times New Roman" w:hAnsi="Times New Roman" w:cs="Times New Roman"/>
+          <w:sz w:val="24"/>
+          <w:szCs w:val="24"/>
+        </w:rPr>
+        <w:t>penyampaian</w:t>
+      </w:r>
+      <w:proofErr w:type="spellEnd"/>
+      <w:r>
+        <w:rPr>
+          <w:rFonts w:ascii="Times New Roman" w:hAnsi="Times New Roman" w:cs="Times New Roman"/>
+          <w:sz w:val="24"/>
+          <w:szCs w:val="24"/>
+        </w:rPr>
+        <w:t xml:space="preserve"> </w:t>
+      </w:r>
+      <w:proofErr w:type="spellStart"/>
+      <w:r>
+        <w:rPr>
+          <w:rFonts w:ascii="Times New Roman" w:hAnsi="Times New Roman" w:cs="Times New Roman"/>
+          <w:sz w:val="24"/>
+          <w:szCs w:val="24"/>
+        </w:rPr>
+        <w:t>informasi</w:t>
+      </w:r>
+      <w:proofErr w:type="spellEnd"/>
+      <w:r>
+        <w:rPr>
+          <w:rFonts w:ascii="Times New Roman" w:hAnsi="Times New Roman" w:cs="Times New Roman"/>
+          <w:sz w:val="24"/>
+          <w:szCs w:val="24"/>
+        </w:rPr>
+        <w:t xml:space="preserve"> di </w:t>
+      </w:r>
+      <w:proofErr w:type="spellStart"/>
+      <w:r>
+        <w:rPr>
+          <w:rFonts w:ascii="Times New Roman" w:hAnsi="Times New Roman" w:cs="Times New Roman"/>
+          <w:sz w:val="24"/>
+          <w:szCs w:val="24"/>
+        </w:rPr>
+        <w:t>lingkungan</w:t>
+      </w:r>
+      <w:proofErr w:type="spellEnd"/>
+      <w:r>
+        <w:rPr>
+          <w:rFonts w:ascii="Times New Roman" w:hAnsi="Times New Roman" w:cs="Times New Roman"/>
+          <w:sz w:val="24"/>
+          <w:szCs w:val="24"/>
+        </w:rPr>
+        <w:t xml:space="preserve"> </w:t>
+      </w:r>
+      <w:proofErr w:type="spellStart"/>
+      <w:r>
+        <w:rPr>
+          <w:rFonts w:ascii="Times New Roman" w:hAnsi="Times New Roman" w:cs="Times New Roman"/>
+          <w:sz w:val="24"/>
+          <w:szCs w:val="24"/>
+        </w:rPr>
+        <w:t>sekolah</w:t>
+      </w:r>
+      <w:proofErr w:type="spellEnd"/>
+      <w:r>
+        <w:rPr>
+          <w:rFonts w:ascii="Times New Roman" w:hAnsi="Times New Roman" w:cs="Times New Roman"/>
+          <w:sz w:val="24"/>
+          <w:szCs w:val="24"/>
+        </w:rPr>
+        <w:t xml:space="preserve"> </w:t>
+      </w:r>
+      <w:proofErr w:type="spellStart"/>
+      <w:r>
+        <w:rPr>
+          <w:rFonts w:ascii="Times New Roman" w:hAnsi="Times New Roman" w:cs="Times New Roman"/>
+          <w:sz w:val="24"/>
+          <w:szCs w:val="24"/>
+        </w:rPr>
+        <w:t>masih</w:t>
+      </w:r>
+      <w:proofErr w:type="spellEnd"/>
+      <w:r>
+        <w:rPr>
+          <w:rFonts w:ascii="Times New Roman" w:hAnsi="Times New Roman" w:cs="Times New Roman"/>
+          <w:sz w:val="24"/>
+          <w:szCs w:val="24"/>
+        </w:rPr>
+        <w:t xml:space="preserve"> </w:t>
+      </w:r>
+      <w:proofErr w:type="spellStart"/>
+      <w:r>
+        <w:rPr>
+          <w:rFonts w:ascii="Times New Roman" w:hAnsi="Times New Roman" w:cs="Times New Roman"/>
+          <w:sz w:val="24"/>
+          <w:szCs w:val="24"/>
+        </w:rPr>
+        <w:t>bersifat</w:t>
+      </w:r>
+      <w:proofErr w:type="spellEnd"/>
+      <w:r>
+        <w:rPr>
+          <w:rFonts w:ascii="Times New Roman" w:hAnsi="Times New Roman" w:cs="Times New Roman"/>
+          <w:sz w:val="24"/>
+          <w:szCs w:val="24"/>
+        </w:rPr>
+        <w:t xml:space="preserve"> manual, </w:t>
+      </w:r>
+      <w:proofErr w:type="spellStart"/>
+      <w:r>
+        <w:rPr>
+          <w:rFonts w:ascii="Times New Roman" w:hAnsi="Times New Roman" w:cs="Times New Roman"/>
+          <w:sz w:val="24"/>
+          <w:szCs w:val="24"/>
+        </w:rPr>
+        <w:t>tidak</w:t>
+      </w:r>
+      <w:proofErr w:type="spellEnd"/>
+      <w:r>
+        <w:rPr>
+          <w:rFonts w:ascii="Times New Roman" w:hAnsi="Times New Roman" w:cs="Times New Roman"/>
+          <w:sz w:val="24"/>
+          <w:szCs w:val="24"/>
+        </w:rPr>
+        <w:t xml:space="preserve"> </w:t>
+      </w:r>
+      <w:proofErr w:type="spellStart"/>
+      <w:r>
+        <w:rPr>
+          <w:rFonts w:ascii="Times New Roman" w:hAnsi="Times New Roman" w:cs="Times New Roman"/>
+          <w:sz w:val="24"/>
+          <w:szCs w:val="24"/>
+        </w:rPr>
+        <w:t>terpusat</w:t>
+      </w:r>
+      <w:proofErr w:type="spellEnd"/>
+      <w:r>
+        <w:rPr>
+          <w:rFonts w:ascii="Times New Roman" w:hAnsi="Times New Roman" w:cs="Times New Roman"/>
+          <w:sz w:val="24"/>
+          <w:szCs w:val="24"/>
+        </w:rPr>
+        <w:t xml:space="preserve">, dan </w:t>
+      </w:r>
+      <w:proofErr w:type="spellStart"/>
+      <w:r>
+        <w:rPr>
+          <w:rFonts w:ascii="Times New Roman" w:hAnsi="Times New Roman" w:cs="Times New Roman"/>
+          <w:sz w:val="24"/>
+          <w:szCs w:val="24"/>
+        </w:rPr>
+        <w:t>sering</w:t>
+      </w:r>
+      <w:proofErr w:type="spellEnd"/>
+      <w:r>
+        <w:rPr>
+          <w:rFonts w:ascii="Times New Roman" w:hAnsi="Times New Roman" w:cs="Times New Roman"/>
+          <w:sz w:val="24"/>
+          <w:szCs w:val="24"/>
+        </w:rPr>
+        <w:t xml:space="preserve"> </w:t>
+      </w:r>
+      <w:proofErr w:type="spellStart"/>
+      <w:r>
+        <w:rPr>
+          <w:rFonts w:ascii="Times New Roman" w:hAnsi="Times New Roman" w:cs="Times New Roman"/>
+          <w:sz w:val="24"/>
+          <w:szCs w:val="24"/>
+        </w:rPr>
+        <w:t>menimbulkan</w:t>
+      </w:r>
+      <w:proofErr w:type="spellEnd"/>
+      <w:r>
+        <w:rPr>
+          <w:rFonts w:ascii="Times New Roman" w:hAnsi="Times New Roman" w:cs="Times New Roman"/>
+          <w:sz w:val="24"/>
+          <w:szCs w:val="24"/>
+        </w:rPr>
+        <w:t xml:space="preserve"> </w:t>
+      </w:r>
+      <w:proofErr w:type="spellStart"/>
+      <w:r>
+        <w:rPr>
+          <w:rFonts w:ascii="Times New Roman" w:hAnsi="Times New Roman" w:cs="Times New Roman"/>
+          <w:sz w:val="24"/>
+          <w:szCs w:val="24"/>
+        </w:rPr>
+        <w:t>beban</w:t>
+      </w:r>
+      <w:proofErr w:type="spellEnd"/>
+      <w:r>
+        <w:rPr>
+          <w:rFonts w:ascii="Times New Roman" w:hAnsi="Times New Roman" w:cs="Times New Roman"/>
+          <w:sz w:val="24"/>
+          <w:szCs w:val="24"/>
+        </w:rPr>
+        <w:t xml:space="preserve"> </w:t>
+      </w:r>
+      <w:proofErr w:type="spellStart"/>
+      <w:r>
+        <w:rPr>
+          <w:rFonts w:ascii="Times New Roman" w:hAnsi="Times New Roman" w:cs="Times New Roman"/>
+          <w:sz w:val="24"/>
+          <w:szCs w:val="24"/>
+        </w:rPr>
+        <w:t>tambahan</w:t>
+      </w:r>
+      <w:proofErr w:type="spellEnd"/>
+      <w:r>
+        <w:rPr>
+          <w:rFonts w:ascii="Times New Roman" w:hAnsi="Times New Roman" w:cs="Times New Roman"/>
+          <w:sz w:val="24"/>
+          <w:szCs w:val="24"/>
+        </w:rPr>
+        <w:t xml:space="preserve"> </w:t>
+      </w:r>
+      <w:proofErr w:type="spellStart"/>
+      <w:r>
+        <w:rPr>
+          <w:rFonts w:ascii="Times New Roman" w:hAnsi="Times New Roman" w:cs="Times New Roman"/>
+          <w:sz w:val="24"/>
+          <w:szCs w:val="24"/>
+        </w:rPr>
+        <w:t>bagi</w:t>
+      </w:r>
+      <w:proofErr w:type="spellEnd"/>
+      <w:r>
+        <w:rPr>
+          <w:rFonts w:ascii="Times New Roman" w:hAnsi="Times New Roman" w:cs="Times New Roman"/>
+          <w:sz w:val="24"/>
+          <w:szCs w:val="24"/>
+        </w:rPr>
+        <w:t xml:space="preserve"> </w:t>
+      </w:r>
+      <w:proofErr w:type="spellStart"/>
+      <w:r>
+        <w:rPr>
+          <w:rFonts w:ascii="Times New Roman" w:hAnsi="Times New Roman" w:cs="Times New Roman"/>
+          <w:sz w:val="24"/>
+          <w:szCs w:val="24"/>
+        </w:rPr>
+        <w:t>staf</w:t>
+      </w:r>
+      <w:proofErr w:type="spellEnd"/>
+      <w:r>
+        <w:rPr>
+          <w:rFonts w:ascii="Times New Roman" w:hAnsi="Times New Roman" w:cs="Times New Roman"/>
+          <w:sz w:val="24"/>
+          <w:szCs w:val="24"/>
+        </w:rPr>
+        <w:t xml:space="preserve"> </w:t>
+      </w:r>
+      <w:proofErr w:type="spellStart"/>
+      <w:r>
+        <w:rPr>
+          <w:rFonts w:ascii="Times New Roman" w:hAnsi="Times New Roman" w:cs="Times New Roman"/>
+          <w:sz w:val="24"/>
+          <w:szCs w:val="24"/>
+        </w:rPr>
+        <w:t>administrasi</w:t>
+      </w:r>
+      <w:proofErr w:type="spellEnd"/>
+      <w:r>
+        <w:rPr>
+          <w:rFonts w:ascii="Times New Roman" w:hAnsi="Times New Roman" w:cs="Times New Roman"/>
+          <w:sz w:val="24"/>
+          <w:szCs w:val="24"/>
+        </w:rPr>
+        <w:t xml:space="preserve"> </w:t>
+      </w:r>
+      <w:proofErr w:type="spellStart"/>
+      <w:r>
+        <w:rPr>
+          <w:rFonts w:ascii="Times New Roman" w:hAnsi="Times New Roman" w:cs="Times New Roman"/>
+          <w:sz w:val="24"/>
+          <w:szCs w:val="24"/>
+        </w:rPr>
+        <w:t>karena</w:t>
+      </w:r>
+      <w:proofErr w:type="spellEnd"/>
+      <w:r>
+        <w:rPr>
+          <w:rFonts w:ascii="Times New Roman" w:hAnsi="Times New Roman" w:cs="Times New Roman"/>
+          <w:sz w:val="24"/>
+          <w:szCs w:val="24"/>
+        </w:rPr>
+        <w:t xml:space="preserve"> </w:t>
+      </w:r>
+      <w:proofErr w:type="spellStart"/>
+      <w:r>
+        <w:rPr>
+          <w:rFonts w:ascii="Times New Roman" w:hAnsi="Times New Roman" w:cs="Times New Roman"/>
+          <w:sz w:val="24"/>
+          <w:szCs w:val="24"/>
+        </w:rPr>
+        <w:t>harus</w:t>
+      </w:r>
+      <w:proofErr w:type="spellEnd"/>
+      <w:r>
+        <w:rPr>
+          <w:rFonts w:ascii="Times New Roman" w:hAnsi="Times New Roman" w:cs="Times New Roman"/>
+          <w:sz w:val="24"/>
+          <w:szCs w:val="24"/>
+        </w:rPr>
+        <w:t xml:space="preserve"> </w:t>
+      </w:r>
+      <w:proofErr w:type="spellStart"/>
+      <w:r>
+        <w:rPr>
+          <w:rFonts w:ascii="Times New Roman" w:hAnsi="Times New Roman" w:cs="Times New Roman"/>
+          <w:sz w:val="24"/>
+          <w:szCs w:val="24"/>
+        </w:rPr>
+        <w:t>menjawab</w:t>
+      </w:r>
+      <w:proofErr w:type="spellEnd"/>
+      <w:r>
+        <w:rPr>
+          <w:rFonts w:ascii="Times New Roman" w:hAnsi="Times New Roman" w:cs="Times New Roman"/>
+          <w:sz w:val="24"/>
+          <w:szCs w:val="24"/>
+        </w:rPr>
+        <w:t xml:space="preserve"> </w:t>
+      </w:r>
+      <w:proofErr w:type="spellStart"/>
+      <w:r>
+        <w:rPr>
+          <w:rFonts w:ascii="Times New Roman" w:hAnsi="Times New Roman" w:cs="Times New Roman"/>
+          <w:sz w:val="24"/>
+          <w:szCs w:val="24"/>
+        </w:rPr>
+        <w:t>pertanyaan</w:t>
+      </w:r>
+      <w:proofErr w:type="spellEnd"/>
+      <w:r>
+        <w:rPr>
+          <w:rFonts w:ascii="Times New Roman" w:hAnsi="Times New Roman" w:cs="Times New Roman"/>
+          <w:sz w:val="24"/>
+          <w:szCs w:val="24"/>
+        </w:rPr>
+        <w:t xml:space="preserve"> </w:t>
+      </w:r>
+      <w:proofErr w:type="spellStart"/>
+      <w:r>
+        <w:rPr>
+          <w:rFonts w:ascii="Times New Roman" w:hAnsi="Times New Roman" w:cs="Times New Roman"/>
+          <w:sz w:val="24"/>
+          <w:szCs w:val="24"/>
+        </w:rPr>
+        <w:t>berulang</w:t>
+      </w:r>
+      <w:proofErr w:type="spellEnd"/>
+      <w:r>
+        <w:rPr>
+          <w:rFonts w:ascii="Times New Roman" w:hAnsi="Times New Roman" w:cs="Times New Roman"/>
+          <w:sz w:val="24"/>
+          <w:szCs w:val="24"/>
+        </w:rPr>
+        <w:t xml:space="preserve"> </w:t>
+      </w:r>
+      <w:proofErr w:type="spellStart"/>
+      <w:r>
+        <w:rPr>
+          <w:rFonts w:ascii="Times New Roman" w:hAnsi="Times New Roman" w:cs="Times New Roman"/>
+          <w:sz w:val="24"/>
+          <w:szCs w:val="24"/>
+        </w:rPr>
+        <w:t>dari</w:t>
+      </w:r>
+      <w:proofErr w:type="spellEnd"/>
+      <w:r>
+        <w:rPr>
+          <w:rFonts w:ascii="Times New Roman" w:hAnsi="Times New Roman" w:cs="Times New Roman"/>
+          <w:sz w:val="24"/>
+          <w:szCs w:val="24"/>
+        </w:rPr>
+        <w:t xml:space="preserve"> </w:t>
+      </w:r>
+      <w:proofErr w:type="spellStart"/>
+      <w:r>
+        <w:rPr>
+          <w:rFonts w:ascii="Times New Roman" w:hAnsi="Times New Roman" w:cs="Times New Roman"/>
+          <w:sz w:val="24"/>
+          <w:szCs w:val="24"/>
+        </w:rPr>
+        <w:t>siswa</w:t>
+      </w:r>
+      <w:proofErr w:type="spellEnd"/>
+      <w:r>
+        <w:rPr>
+          <w:rFonts w:ascii="Times New Roman" w:hAnsi="Times New Roman" w:cs="Times New Roman"/>
+          <w:sz w:val="24"/>
+          <w:szCs w:val="24"/>
+        </w:rPr>
+        <w:t xml:space="preserve"> </w:t>
+      </w:r>
+      <w:proofErr w:type="spellStart"/>
+      <w:r>
+        <w:rPr>
+          <w:rFonts w:ascii="Times New Roman" w:hAnsi="Times New Roman" w:cs="Times New Roman"/>
+          <w:sz w:val="24"/>
+          <w:szCs w:val="24"/>
+        </w:rPr>
+        <w:t>maupun</w:t>
+      </w:r>
+      <w:proofErr w:type="spellEnd"/>
+      <w:r>
+        <w:rPr>
+          <w:rFonts w:ascii="Times New Roman" w:hAnsi="Times New Roman" w:cs="Times New Roman"/>
+          <w:sz w:val="24"/>
+          <w:szCs w:val="24"/>
+        </w:rPr>
+        <w:t xml:space="preserve"> </w:t>
+      </w:r>
+      <w:proofErr w:type="spellStart"/>
+      <w:r>
+        <w:rPr>
+          <w:rFonts w:ascii="Times New Roman" w:hAnsi="Times New Roman" w:cs="Times New Roman"/>
+          <w:sz w:val="24"/>
+          <w:szCs w:val="24"/>
+        </w:rPr>
+        <w:t>masyarakat</w:t>
+      </w:r>
+      <w:proofErr w:type="spellEnd"/>
+      <w:r>
+        <w:rPr>
+          <w:rFonts w:ascii="Times New Roman" w:hAnsi="Times New Roman" w:cs="Times New Roman"/>
+          <w:sz w:val="24"/>
+          <w:szCs w:val="24"/>
+        </w:rPr>
+        <w:t>.</w:t>
+      </w:r>
+    </w:p>
+    <w:p>
+      <w:pPr>
+        <w:spacing w:line="360" w:lineRule="auto"/>
+        <w:jc w:val="both"/>
+        <w:rPr>
+          <w:rFonts w:ascii="Times New Roman" w:hAnsi="Times New Roman" w:cs="Times New Roman"/>
+          <w:sz w:val="24"/>
+          <w:szCs w:val="24"/>
+        </w:rPr>
+      </w:pPr>
+    </w:p>
+    <w:p>
+      <w:pPr>
+        <w:spacing w:line="360" w:lineRule="auto"/>
+        <w:jc w:val="both"/>
+        <w:rPr>
+          <w:rFonts w:ascii="Times New Roman" w:hAnsi="Times New Roman" w:cs="Times New Roman"/>
+          <w:sz w:val="24"/>
+          <w:szCs w:val="24"/>
+        </w:rPr>
+        <w:sectPr>
+          <w:pgSz w:w="11906" w:h="16838" w:code="9"/>
+          <w:pgMar w:top="2268" w:right="1701" w:bottom="1701" w:left="2268" w:header="709" w:footer="709" w:gutter="0"/>
+          <w:pgNumType w:fmt="lowerRoman" w:start="1"/>
+          <w:cols w:space="708"/>
+          <w:docGrid w:linePitch="360"/>
+        </w:sectPr>
+      </w:pPr>
+      <w:proofErr w:type="spellStart"/>
+      <w:r>
+        <w:rPr>
+          <w:rFonts w:ascii="Times New Roman" w:hAnsi="Times New Roman" w:cs="Times New Roman"/>
+          <w:sz w:val="24"/>
+          <w:szCs w:val="24"/>
+        </w:rPr>
+        <w:t>Berdasarkan</w:t>
+      </w:r>
+      <w:proofErr w:type="spellEnd"/>
+      <w:r>
+        <w:rPr>
+          <w:rFonts w:ascii="Times New Roman" w:hAnsi="Times New Roman" w:cs="Times New Roman"/>
+          <w:sz w:val="24"/>
+          <w:szCs w:val="24"/>
+        </w:rPr>
+        <w:t xml:space="preserve"> </w:t>
+      </w:r>
+      <w:proofErr w:type="spellStart"/>
+      <w:r>
+        <w:rPr>
+          <w:rFonts w:ascii="Times New Roman" w:hAnsi="Times New Roman" w:cs="Times New Roman"/>
+          <w:sz w:val="24"/>
+          <w:szCs w:val="24"/>
+        </w:rPr>
+        <w:t>temuan</w:t>
+      </w:r>
+      <w:proofErr w:type="spellEnd"/>
+      <w:r>
+        <w:rPr>
+          <w:rFonts w:ascii="Times New Roman" w:hAnsi="Times New Roman" w:cs="Times New Roman"/>
+          <w:sz w:val="24"/>
+          <w:szCs w:val="24"/>
+        </w:rPr>
+        <w:t xml:space="preserve"> </w:t>
+      </w:r>
+      <w:proofErr w:type="spellStart"/>
+      <w:r>
+        <w:rPr>
+          <w:rFonts w:ascii="Times New Roman" w:hAnsi="Times New Roman" w:cs="Times New Roman"/>
+          <w:sz w:val="24"/>
+          <w:szCs w:val="24"/>
+        </w:rPr>
+        <w:t>tersebut</w:t>
+      </w:r>
+      <w:proofErr w:type="spellEnd"/>
+      <w:r>
+        <w:rPr>
+          <w:rFonts w:ascii="Times New Roman" w:hAnsi="Times New Roman" w:cs="Times New Roman"/>
+          <w:sz w:val="24"/>
+          <w:szCs w:val="24"/>
+        </w:rPr>
+        <w:t xml:space="preserve">, </w:t>
+      </w:r>
+      <w:proofErr w:type="spellStart"/>
+      <w:r>
+        <w:rPr>
+          <w:rFonts w:ascii="Times New Roman" w:hAnsi="Times New Roman" w:cs="Times New Roman"/>
+          <w:sz w:val="24"/>
+          <w:szCs w:val="24"/>
+        </w:rPr>
+        <w:t>disusunlah</w:t>
+      </w:r>
+      <w:proofErr w:type="spellEnd"/>
+      <w:r>
+        <w:rPr>
+          <w:rFonts w:ascii="Times New Roman" w:hAnsi="Times New Roman" w:cs="Times New Roman"/>
+          <w:sz w:val="24"/>
+          <w:szCs w:val="24"/>
+        </w:rPr>
+        <w:t xml:space="preserve"> </w:t>
+      </w:r>
+      <w:proofErr w:type="spellStart"/>
+      <w:r>
+        <w:rPr>
+          <w:rFonts w:ascii="Times New Roman" w:hAnsi="Times New Roman" w:cs="Times New Roman"/>
+          <w:sz w:val="24"/>
+          <w:szCs w:val="24"/>
+        </w:rPr>
+        <w:t>usulan</w:t>
+      </w:r>
+      <w:proofErr w:type="spellEnd"/>
+      <w:r>
+        <w:rPr>
+          <w:rFonts w:ascii="Times New Roman" w:hAnsi="Times New Roman" w:cs="Times New Roman"/>
+          <w:sz w:val="24"/>
+          <w:szCs w:val="24"/>
+        </w:rPr>
+        <w:t xml:space="preserve"> </w:t>
+      </w:r>
+      <w:proofErr w:type="spellStart"/>
+      <w:r>
+        <w:rPr>
+          <w:rFonts w:ascii="Times New Roman" w:hAnsi="Times New Roman" w:cs="Times New Roman"/>
+          <w:sz w:val="24"/>
+          <w:szCs w:val="24"/>
+        </w:rPr>
+        <w:t>konsep</w:t>
+      </w:r>
+      <w:proofErr w:type="spellEnd"/>
+      <w:r>
+        <w:rPr>
+          <w:rFonts w:ascii="Times New Roman" w:hAnsi="Times New Roman" w:cs="Times New Roman"/>
+          <w:sz w:val="24"/>
+          <w:szCs w:val="24"/>
+        </w:rPr>
+        <w:t xml:space="preserve"> </w:t>
+      </w:r>
+      <w:proofErr w:type="spellStart"/>
+      <w:r>
+        <w:rPr>
+          <w:rFonts w:ascii="Times New Roman" w:hAnsi="Times New Roman" w:cs="Times New Roman"/>
+          <w:sz w:val="24"/>
+          <w:szCs w:val="24"/>
+        </w:rPr>
+        <w:t>pengembangan</w:t>
+      </w:r>
+      <w:proofErr w:type="spellEnd"/>
+      <w:r>
+        <w:rPr>
+          <w:rFonts w:ascii="Times New Roman" w:hAnsi="Times New Roman" w:cs="Times New Roman"/>
+          <w:sz w:val="24"/>
+          <w:szCs w:val="24"/>
+        </w:rPr>
+        <w:t xml:space="preserve"> chatbot </w:t>
+      </w:r>
+      <w:proofErr w:type="spellStart"/>
+      <w:r>
+        <w:rPr>
+          <w:rFonts w:ascii="Times New Roman" w:hAnsi="Times New Roman" w:cs="Times New Roman"/>
+          <w:sz w:val="24"/>
+          <w:szCs w:val="24"/>
+        </w:rPr>
+        <w:t>berbasis</w:t>
+      </w:r>
+      <w:proofErr w:type="spellEnd"/>
+      <w:r>
+        <w:rPr>
+          <w:rFonts w:ascii="Times New Roman" w:hAnsi="Times New Roman" w:cs="Times New Roman"/>
+          <w:sz w:val="24"/>
+          <w:szCs w:val="24"/>
+        </w:rPr>
+        <w:t xml:space="preserve"> web </w:t>
+      </w:r>
+      <w:proofErr w:type="spellStart"/>
+      <w:r>
+        <w:rPr>
+          <w:rFonts w:ascii="Times New Roman" w:hAnsi="Times New Roman" w:cs="Times New Roman"/>
+          <w:sz w:val="24"/>
+          <w:szCs w:val="24"/>
+        </w:rPr>
+        <w:t>sebagai</w:t>
+      </w:r>
+      <w:proofErr w:type="spellEnd"/>
+      <w:r>
+        <w:rPr>
+          <w:rFonts w:ascii="Times New Roman" w:hAnsi="Times New Roman" w:cs="Times New Roman"/>
+          <w:sz w:val="24"/>
+          <w:szCs w:val="24"/>
+        </w:rPr>
+        <w:t xml:space="preserve"> </w:t>
+      </w:r>
+      <w:proofErr w:type="spellStart"/>
+      <w:r>
+        <w:rPr>
+          <w:rFonts w:ascii="Times New Roman" w:hAnsi="Times New Roman" w:cs="Times New Roman"/>
+          <w:sz w:val="24"/>
+          <w:szCs w:val="24"/>
+        </w:rPr>
+        <w:t>alternatif</w:t>
+      </w:r>
+      <w:proofErr w:type="spellEnd"/>
+      <w:r>
+        <w:rPr>
+          <w:rFonts w:ascii="Times New Roman" w:hAnsi="Times New Roman" w:cs="Times New Roman"/>
+          <w:sz w:val="24"/>
+          <w:szCs w:val="24"/>
+        </w:rPr>
+        <w:t xml:space="preserve"> </w:t>
+      </w:r>
+      <w:proofErr w:type="spellStart"/>
+      <w:r>
+        <w:rPr>
+          <w:rFonts w:ascii="Times New Roman" w:hAnsi="Times New Roman" w:cs="Times New Roman"/>
+          <w:sz w:val="24"/>
+          <w:szCs w:val="24"/>
+        </w:rPr>
+        <w:t>solusi</w:t>
+      </w:r>
+      <w:proofErr w:type="spellEnd"/>
+      <w:r>
+        <w:rPr>
+          <w:rFonts w:ascii="Times New Roman" w:hAnsi="Times New Roman" w:cs="Times New Roman"/>
+          <w:sz w:val="24"/>
+          <w:szCs w:val="24"/>
+        </w:rPr>
+        <w:t xml:space="preserve"> </w:t>
+      </w:r>
+      <w:proofErr w:type="spellStart"/>
+      <w:r>
+        <w:rPr>
+          <w:rFonts w:ascii="Times New Roman" w:hAnsi="Times New Roman" w:cs="Times New Roman"/>
+          <w:sz w:val="24"/>
+          <w:szCs w:val="24"/>
+        </w:rPr>
+        <w:t>untuk</w:t>
+      </w:r>
+      <w:proofErr w:type="spellEnd"/>
+      <w:r>
+        <w:rPr>
+          <w:rFonts w:ascii="Times New Roman" w:hAnsi="Times New Roman" w:cs="Times New Roman"/>
+          <w:sz w:val="24"/>
+          <w:szCs w:val="24"/>
+        </w:rPr>
+        <w:t xml:space="preserve"> </w:t>
+      </w:r>
+      <w:proofErr w:type="spellStart"/>
+      <w:r>
+        <w:rPr>
+          <w:rFonts w:ascii="Times New Roman" w:hAnsi="Times New Roman" w:cs="Times New Roman"/>
+          <w:sz w:val="24"/>
+          <w:szCs w:val="24"/>
+        </w:rPr>
+        <w:t>meningkatkan</w:t>
+      </w:r>
+      <w:proofErr w:type="spellEnd"/>
+      <w:r>
+        <w:rPr>
+          <w:rFonts w:ascii="Times New Roman" w:hAnsi="Times New Roman" w:cs="Times New Roman"/>
+          <w:sz w:val="24"/>
+          <w:szCs w:val="24"/>
+        </w:rPr>
+        <w:t xml:space="preserve"> </w:t>
+      </w:r>
+      <w:proofErr w:type="spellStart"/>
+      <w:r>
+        <w:rPr>
+          <w:rFonts w:ascii="Times New Roman" w:hAnsi="Times New Roman" w:cs="Times New Roman"/>
+          <w:sz w:val="24"/>
+          <w:szCs w:val="24"/>
+        </w:rPr>
+        <w:t>efisiensi</w:t>
+      </w:r>
+      <w:proofErr w:type="spellEnd"/>
+      <w:r>
+        <w:rPr>
+          <w:rFonts w:ascii="Times New Roman" w:hAnsi="Times New Roman" w:cs="Times New Roman"/>
+          <w:sz w:val="24"/>
+          <w:szCs w:val="24"/>
+        </w:rPr>
+        <w:t xml:space="preserve"> </w:t>
+      </w:r>
+      <w:proofErr w:type="spellStart"/>
+      <w:r>
+        <w:rPr>
+          <w:rFonts w:ascii="Times New Roman" w:hAnsi="Times New Roman" w:cs="Times New Roman"/>
+          <w:sz w:val="24"/>
+          <w:szCs w:val="24"/>
+        </w:rPr>
+        <w:t>layanan</w:t>
+      </w:r>
+      <w:proofErr w:type="spellEnd"/>
+      <w:r>
+        <w:rPr>
+          <w:rFonts w:ascii="Times New Roman" w:hAnsi="Times New Roman" w:cs="Times New Roman"/>
+          <w:sz w:val="24"/>
+          <w:szCs w:val="24"/>
+        </w:rPr>
+        <w:t xml:space="preserve"> </w:t>
+      </w:r>
+      <w:proofErr w:type="spellStart"/>
+      <w:r>
+        <w:rPr>
+          <w:rFonts w:ascii="Times New Roman" w:hAnsi="Times New Roman" w:cs="Times New Roman"/>
+          <w:sz w:val="24"/>
+          <w:szCs w:val="24"/>
+        </w:rPr>
+        <w:t>informasi</w:t>
+      </w:r>
+      <w:proofErr w:type="spellEnd"/>
+      <w:r>
+        <w:rPr>
+          <w:rFonts w:ascii="Times New Roman" w:hAnsi="Times New Roman" w:cs="Times New Roman"/>
+          <w:sz w:val="24"/>
+          <w:szCs w:val="24"/>
+        </w:rPr>
+        <w:t xml:space="preserve"> </w:t>
+      </w:r>
+      <w:proofErr w:type="spellStart"/>
+      <w:r>
+        <w:rPr>
+          <w:rFonts w:ascii="Times New Roman" w:hAnsi="Times New Roman" w:cs="Times New Roman"/>
+          <w:sz w:val="24"/>
+          <w:szCs w:val="24"/>
+        </w:rPr>
+        <w:t>sekolah</w:t>
+      </w:r>
+      <w:proofErr w:type="spellEnd"/>
+      <w:r>
+        <w:rPr>
+          <w:rFonts w:ascii="Times New Roman" w:hAnsi="Times New Roman" w:cs="Times New Roman"/>
+          <w:sz w:val="24"/>
+          <w:szCs w:val="24"/>
+        </w:rPr>
+        <w:t xml:space="preserve">. </w:t>
+      </w:r>
+      <w:proofErr w:type="spellStart"/>
+      <w:r>
+        <w:rPr>
+          <w:rFonts w:ascii="Times New Roman" w:hAnsi="Times New Roman" w:cs="Times New Roman"/>
+          <w:sz w:val="24"/>
+          <w:szCs w:val="24"/>
+        </w:rPr>
+        <w:t>Perancangan</w:t>
+      </w:r>
+      <w:proofErr w:type="spellEnd"/>
+      <w:r>
+        <w:rPr>
+          <w:rFonts w:ascii="Times New Roman" w:hAnsi="Times New Roman" w:cs="Times New Roman"/>
+          <w:sz w:val="24"/>
+          <w:szCs w:val="24"/>
+        </w:rPr>
+        <w:t xml:space="preserve"> </w:t>
+      </w:r>
+      <w:proofErr w:type="spellStart"/>
+      <w:r>
+        <w:rPr>
+          <w:rFonts w:ascii="Times New Roman" w:hAnsi="Times New Roman" w:cs="Times New Roman"/>
+          <w:sz w:val="24"/>
+          <w:szCs w:val="24"/>
+        </w:rPr>
+        <w:t>usulan</w:t>
+      </w:r>
+      <w:proofErr w:type="spellEnd"/>
+      <w:r>
+        <w:rPr>
+          <w:rFonts w:ascii="Times New Roman" w:hAnsi="Times New Roman" w:cs="Times New Roman"/>
+          <w:sz w:val="24"/>
+          <w:szCs w:val="24"/>
+        </w:rPr>
+        <w:t xml:space="preserve"> </w:t>
+      </w:r>
+      <w:proofErr w:type="spellStart"/>
+      <w:r>
+        <w:rPr>
+          <w:rFonts w:ascii="Times New Roman" w:hAnsi="Times New Roman" w:cs="Times New Roman"/>
+          <w:sz w:val="24"/>
+          <w:szCs w:val="24"/>
+        </w:rPr>
+        <w:t>menggunakan</w:t>
+      </w:r>
+      <w:proofErr w:type="spellEnd"/>
+      <w:r>
+        <w:rPr>
+          <w:rFonts w:ascii="Times New Roman" w:hAnsi="Times New Roman" w:cs="Times New Roman"/>
+          <w:sz w:val="24"/>
+          <w:szCs w:val="24"/>
+        </w:rPr>
+        <w:t xml:space="preserve"> </w:t>
+      </w:r>
+      <w:proofErr w:type="spellStart"/>
+      <w:r>
+        <w:rPr>
+          <w:rFonts w:ascii="Times New Roman" w:hAnsi="Times New Roman" w:cs="Times New Roman"/>
+          <w:sz w:val="24"/>
+          <w:szCs w:val="24"/>
+        </w:rPr>
+        <w:t>pendekatan</w:t>
+      </w:r>
+      <w:proofErr w:type="spellEnd"/>
+      <w:r>
+        <w:rPr>
+          <w:rFonts w:ascii="Times New Roman" w:hAnsi="Times New Roman" w:cs="Times New Roman"/>
+          <w:sz w:val="24"/>
+          <w:szCs w:val="24"/>
+        </w:rPr>
+        <w:t xml:space="preserve"> conceptual design, yang </w:t>
+      </w:r>
+      <w:proofErr w:type="spellStart"/>
+      <w:r>
+        <w:rPr>
+          <w:rFonts w:ascii="Times New Roman" w:hAnsi="Times New Roman" w:cs="Times New Roman"/>
+          <w:sz w:val="24"/>
+          <w:szCs w:val="24"/>
+        </w:rPr>
+        <w:t>mencakup</w:t>
+      </w:r>
+      <w:proofErr w:type="spellEnd"/>
+      <w:r>
+        <w:rPr>
+          <w:rFonts w:ascii="Times New Roman" w:hAnsi="Times New Roman" w:cs="Times New Roman"/>
+          <w:sz w:val="24"/>
+          <w:szCs w:val="24"/>
+        </w:rPr>
+        <w:t xml:space="preserve"> </w:t>
+      </w:r>
+      <w:proofErr w:type="spellStart"/>
+      <w:r>
+        <w:rPr>
+          <w:rFonts w:ascii="Times New Roman" w:hAnsi="Times New Roman" w:cs="Times New Roman"/>
+          <w:sz w:val="24"/>
+          <w:szCs w:val="24"/>
+        </w:rPr>
+        <w:t>identifikasi</w:t>
+      </w:r>
+      <w:proofErr w:type="spellEnd"/>
+      <w:r>
+        <w:rPr>
+          <w:rFonts w:ascii="Times New Roman" w:hAnsi="Times New Roman" w:cs="Times New Roman"/>
+          <w:sz w:val="24"/>
+          <w:szCs w:val="24"/>
+        </w:rPr>
+        <w:t xml:space="preserve"> </w:t>
+      </w:r>
+      <w:proofErr w:type="spellStart"/>
+      <w:r>
+        <w:rPr>
+          <w:rFonts w:ascii="Times New Roman" w:hAnsi="Times New Roman" w:cs="Times New Roman"/>
+          <w:sz w:val="24"/>
+          <w:szCs w:val="24"/>
+        </w:rPr>
+        <w:t>kebutuhan</w:t>
+      </w:r>
+      <w:proofErr w:type="spellEnd"/>
+      <w:r>
+        <w:rPr>
+          <w:rFonts w:ascii="Times New Roman" w:hAnsi="Times New Roman" w:cs="Times New Roman"/>
+          <w:sz w:val="24"/>
+          <w:szCs w:val="24"/>
+        </w:rPr>
+        <w:t xml:space="preserve">, </w:t>
+      </w:r>
+      <w:proofErr w:type="spellStart"/>
+      <w:r>
+        <w:rPr>
+          <w:rFonts w:ascii="Times New Roman" w:hAnsi="Times New Roman" w:cs="Times New Roman"/>
+          <w:sz w:val="24"/>
+          <w:szCs w:val="24"/>
+        </w:rPr>
+        <w:t>analisis</w:t>
+      </w:r>
+      <w:proofErr w:type="spellEnd"/>
+      <w:r>
+        <w:rPr>
+          <w:rFonts w:ascii="Times New Roman" w:hAnsi="Times New Roman" w:cs="Times New Roman"/>
+          <w:sz w:val="24"/>
+          <w:szCs w:val="24"/>
+        </w:rPr>
+        <w:t xml:space="preserve"> </w:t>
+      </w:r>
+      <w:proofErr w:type="spellStart"/>
+      <w:r>
+        <w:rPr>
+          <w:rFonts w:ascii="Times New Roman" w:hAnsi="Times New Roman" w:cs="Times New Roman"/>
+          <w:sz w:val="24"/>
+          <w:szCs w:val="24"/>
+        </w:rPr>
+        <w:t>masalah</w:t>
+      </w:r>
+      <w:proofErr w:type="spellEnd"/>
+      <w:r>
+        <w:rPr>
+          <w:rFonts w:ascii="Times New Roman" w:hAnsi="Times New Roman" w:cs="Times New Roman"/>
+          <w:sz w:val="24"/>
+          <w:szCs w:val="24"/>
+        </w:rPr>
+        <w:t xml:space="preserve">, </w:t>
+      </w:r>
+      <w:proofErr w:type="spellStart"/>
+      <w:r>
+        <w:rPr>
+          <w:rFonts w:ascii="Times New Roman" w:hAnsi="Times New Roman" w:cs="Times New Roman"/>
+          <w:sz w:val="24"/>
+          <w:szCs w:val="24"/>
+        </w:rPr>
+        <w:t>perancangan</w:t>
+      </w:r>
+      <w:proofErr w:type="spellEnd"/>
+      <w:r>
+        <w:rPr>
+          <w:rFonts w:ascii="Times New Roman" w:hAnsi="Times New Roman" w:cs="Times New Roman"/>
+          <w:sz w:val="24"/>
+          <w:szCs w:val="24"/>
+        </w:rPr>
+        <w:t xml:space="preserve"> </w:t>
+      </w:r>
+      <w:proofErr w:type="spellStart"/>
+      <w:r>
+        <w:rPr>
+          <w:rFonts w:ascii="Times New Roman" w:hAnsi="Times New Roman" w:cs="Times New Roman"/>
+          <w:sz w:val="24"/>
+          <w:szCs w:val="24"/>
+        </w:rPr>
+        <w:t>konsep</w:t>
+      </w:r>
+      <w:proofErr w:type="spellEnd"/>
+      <w:r>
+        <w:rPr>
+          <w:rFonts w:ascii="Times New Roman" w:hAnsi="Times New Roman" w:cs="Times New Roman"/>
+          <w:sz w:val="24"/>
+          <w:szCs w:val="24"/>
+        </w:rPr>
+        <w:t xml:space="preserve"> </w:t>
+      </w:r>
+      <w:proofErr w:type="spellStart"/>
+      <w:r>
+        <w:rPr>
+          <w:rFonts w:ascii="Times New Roman" w:hAnsi="Times New Roman" w:cs="Times New Roman"/>
+          <w:sz w:val="24"/>
+          <w:szCs w:val="24"/>
+        </w:rPr>
+        <w:t>fungsional</w:t>
+      </w:r>
+      <w:proofErr w:type="spellEnd"/>
+      <w:r>
+        <w:rPr>
+          <w:rFonts w:ascii="Times New Roman" w:hAnsi="Times New Roman" w:cs="Times New Roman"/>
+          <w:sz w:val="24"/>
+          <w:szCs w:val="24"/>
+        </w:rPr>
+        <w:t xml:space="preserve">, </w:t>
+      </w:r>
+      <w:proofErr w:type="spellStart"/>
+      <w:r>
+        <w:rPr>
+          <w:rFonts w:ascii="Times New Roman" w:hAnsi="Times New Roman" w:cs="Times New Roman"/>
+          <w:sz w:val="24"/>
+          <w:szCs w:val="24"/>
+        </w:rPr>
+        <w:t>serta</w:t>
+      </w:r>
+      <w:proofErr w:type="spellEnd"/>
+      <w:r>
+        <w:rPr>
+          <w:rFonts w:ascii="Times New Roman" w:hAnsi="Times New Roman" w:cs="Times New Roman"/>
+          <w:sz w:val="24"/>
+          <w:szCs w:val="24"/>
+        </w:rPr>
+        <w:t xml:space="preserve"> </w:t>
+      </w:r>
+      <w:proofErr w:type="spellStart"/>
+      <w:r>
+        <w:rPr>
+          <w:rFonts w:ascii="Times New Roman" w:hAnsi="Times New Roman" w:cs="Times New Roman"/>
+          <w:sz w:val="24"/>
+          <w:szCs w:val="24"/>
+        </w:rPr>
+        <w:t>evaluasi</w:t>
+      </w:r>
+      <w:proofErr w:type="spellEnd"/>
+      <w:r>
+        <w:rPr>
+          <w:rFonts w:ascii="Times New Roman" w:hAnsi="Times New Roman" w:cs="Times New Roman"/>
+          <w:sz w:val="24"/>
+          <w:szCs w:val="24"/>
+        </w:rPr>
+        <w:t xml:space="preserve"> </w:t>
+      </w:r>
+      <w:proofErr w:type="spellStart"/>
+      <w:r>
+        <w:rPr>
+          <w:rFonts w:ascii="Times New Roman" w:hAnsi="Times New Roman" w:cs="Times New Roman"/>
+          <w:sz w:val="24"/>
+          <w:szCs w:val="24"/>
+        </w:rPr>
+        <w:t>potensi</w:t>
+      </w:r>
+      <w:proofErr w:type="spellEnd"/>
+      <w:r>
+        <w:rPr>
+          <w:rFonts w:ascii="Times New Roman" w:hAnsi="Times New Roman" w:cs="Times New Roman"/>
+          <w:sz w:val="24"/>
+          <w:szCs w:val="24"/>
+        </w:rPr>
+        <w:t xml:space="preserve"> </w:t>
+      </w:r>
+      <w:proofErr w:type="spellStart"/>
+      <w:r>
+        <w:rPr>
+          <w:rFonts w:ascii="Times New Roman" w:hAnsi="Times New Roman" w:cs="Times New Roman"/>
+          <w:sz w:val="24"/>
+          <w:szCs w:val="24"/>
+        </w:rPr>
+        <w:t>implementasi</w:t>
+      </w:r>
+      <w:proofErr w:type="spellEnd"/>
+      <w:r>
+        <w:rPr>
+          <w:rFonts w:ascii="Times New Roman" w:hAnsi="Times New Roman" w:cs="Times New Roman"/>
+          <w:sz w:val="24"/>
+          <w:szCs w:val="24"/>
+        </w:rPr>
+        <w:t xml:space="preserve">. </w:t>
+      </w:r>
+      <w:proofErr w:type="spellStart"/>
+      <w:r>
+        <w:rPr>
+          <w:rFonts w:ascii="Times New Roman" w:hAnsi="Times New Roman" w:cs="Times New Roman"/>
+          <w:sz w:val="24"/>
+          <w:szCs w:val="24"/>
+        </w:rPr>
+        <w:t>Usulan</w:t>
+      </w:r>
+      <w:proofErr w:type="spellEnd"/>
+      <w:r>
+        <w:rPr>
+          <w:rFonts w:ascii="Times New Roman" w:hAnsi="Times New Roman" w:cs="Times New Roman"/>
+          <w:sz w:val="24"/>
+          <w:szCs w:val="24"/>
+        </w:rPr>
+        <w:t xml:space="preserve"> </w:t>
+      </w:r>
+      <w:proofErr w:type="spellStart"/>
+      <w:r>
+        <w:rPr>
+          <w:rFonts w:ascii="Times New Roman" w:hAnsi="Times New Roman" w:cs="Times New Roman"/>
+          <w:sz w:val="24"/>
+          <w:szCs w:val="24"/>
+        </w:rPr>
+        <w:t>ini</w:t>
+      </w:r>
+      <w:proofErr w:type="spellEnd"/>
+      <w:r>
+        <w:rPr>
+          <w:rFonts w:ascii="Times New Roman" w:hAnsi="Times New Roman" w:cs="Times New Roman"/>
+          <w:sz w:val="24"/>
+          <w:szCs w:val="24"/>
+        </w:rPr>
+        <w:t xml:space="preserve"> </w:t>
+      </w:r>
+      <w:proofErr w:type="spellStart"/>
+      <w:r>
+        <w:rPr>
+          <w:rFonts w:ascii="Times New Roman" w:hAnsi="Times New Roman" w:cs="Times New Roman"/>
+          <w:sz w:val="24"/>
+          <w:szCs w:val="24"/>
+        </w:rPr>
+        <w:t>diharapkan</w:t>
+      </w:r>
+      <w:proofErr w:type="spellEnd"/>
+      <w:r>
+        <w:rPr>
+          <w:rFonts w:ascii="Times New Roman" w:hAnsi="Times New Roman" w:cs="Times New Roman"/>
+          <w:sz w:val="24"/>
+          <w:szCs w:val="24"/>
+        </w:rPr>
+        <w:t xml:space="preserve"> </w:t>
+      </w:r>
+      <w:proofErr w:type="spellStart"/>
+      <w:r>
+        <w:rPr>
+          <w:rFonts w:ascii="Times New Roman" w:hAnsi="Times New Roman" w:cs="Times New Roman"/>
+          <w:sz w:val="24"/>
+          <w:szCs w:val="24"/>
+        </w:rPr>
+        <w:t>dapat</w:t>
+      </w:r>
+      <w:proofErr w:type="spellEnd"/>
+      <w:r>
+        <w:rPr>
+          <w:rFonts w:ascii="Times New Roman" w:hAnsi="Times New Roman" w:cs="Times New Roman"/>
+          <w:sz w:val="24"/>
+          <w:szCs w:val="24"/>
+        </w:rPr>
+        <w:t xml:space="preserve"> </w:t>
+      </w:r>
+      <w:proofErr w:type="spellStart"/>
+      <w:r>
+        <w:rPr>
+          <w:rFonts w:ascii="Times New Roman" w:hAnsi="Times New Roman" w:cs="Times New Roman"/>
+          <w:sz w:val="24"/>
+          <w:szCs w:val="24"/>
+        </w:rPr>
+        <w:t>menjadi</w:t>
+      </w:r>
+      <w:proofErr w:type="spellEnd"/>
+      <w:r>
+        <w:rPr>
+          <w:rFonts w:ascii="Times New Roman" w:hAnsi="Times New Roman" w:cs="Times New Roman"/>
+          <w:sz w:val="24"/>
+          <w:szCs w:val="24"/>
+        </w:rPr>
+        <w:t xml:space="preserve"> </w:t>
+      </w:r>
+      <w:proofErr w:type="spellStart"/>
+      <w:r>
+        <w:rPr>
+          <w:rFonts w:ascii="Times New Roman" w:hAnsi="Times New Roman" w:cs="Times New Roman"/>
+          <w:sz w:val="24"/>
+          <w:szCs w:val="24"/>
+        </w:rPr>
+        <w:t>referensi</w:t>
+      </w:r>
+      <w:proofErr w:type="spellEnd"/>
+      <w:r>
+        <w:rPr>
+          <w:rFonts w:ascii="Times New Roman" w:hAnsi="Times New Roman" w:cs="Times New Roman"/>
+          <w:sz w:val="24"/>
+          <w:szCs w:val="24"/>
+        </w:rPr>
+        <w:t xml:space="preserve"> </w:t>
+      </w:r>
+      <w:proofErr w:type="spellStart"/>
+      <w:r>
+        <w:rPr>
+          <w:rFonts w:ascii="Times New Roman" w:hAnsi="Times New Roman" w:cs="Times New Roman"/>
+          <w:sz w:val="24"/>
+          <w:szCs w:val="24"/>
+        </w:rPr>
+        <w:t>pengembangan</w:t>
+      </w:r>
+      <w:proofErr w:type="spellEnd"/>
+      <w:r>
+        <w:rPr>
+          <w:rFonts w:ascii="Times New Roman" w:hAnsi="Times New Roman" w:cs="Times New Roman"/>
+          <w:sz w:val="24"/>
+          <w:szCs w:val="24"/>
+        </w:rPr>
+        <w:t xml:space="preserve"> </w:t>
+      </w:r>
+      <w:proofErr w:type="spellStart"/>
+      <w:r>
+        <w:rPr>
+          <w:rFonts w:ascii="Times New Roman" w:hAnsi="Times New Roman" w:cs="Times New Roman"/>
+          <w:sz w:val="24"/>
+          <w:szCs w:val="24"/>
+        </w:rPr>
+        <w:t>sistem</w:t>
+      </w:r>
+      <w:proofErr w:type="spellEnd"/>
+      <w:r>
+        <w:rPr>
+          <w:rFonts w:ascii="Times New Roman" w:hAnsi="Times New Roman" w:cs="Times New Roman"/>
+          <w:sz w:val="24"/>
+          <w:szCs w:val="24"/>
+        </w:rPr>
+        <w:t xml:space="preserve"> digital yang </w:t>
+      </w:r>
+      <w:proofErr w:type="spellStart"/>
+      <w:r>
+        <w:rPr>
+          <w:rFonts w:ascii="Times New Roman" w:hAnsi="Times New Roman" w:cs="Times New Roman"/>
+          <w:sz w:val="24"/>
+          <w:szCs w:val="24"/>
+        </w:rPr>
+        <w:t>mendukung</w:t>
+      </w:r>
+      <w:proofErr w:type="spellEnd"/>
+      <w:r>
+        <w:rPr>
+          <w:rFonts w:ascii="Times New Roman" w:hAnsi="Times New Roman" w:cs="Times New Roman"/>
+          <w:sz w:val="24"/>
+          <w:szCs w:val="24"/>
+        </w:rPr>
+        <w:t xml:space="preserve"> </w:t>
+      </w:r>
+      <w:proofErr w:type="spellStart"/>
+      <w:r>
+        <w:rPr>
+          <w:rFonts w:ascii="Times New Roman" w:hAnsi="Times New Roman" w:cs="Times New Roman"/>
+          <w:sz w:val="24"/>
+          <w:szCs w:val="24"/>
+        </w:rPr>
+        <w:t>pelayanan</w:t>
+      </w:r>
+      <w:proofErr w:type="spellEnd"/>
+      <w:r>
+        <w:rPr>
+          <w:rFonts w:ascii="Times New Roman" w:hAnsi="Times New Roman" w:cs="Times New Roman"/>
+          <w:sz w:val="24"/>
+          <w:szCs w:val="24"/>
+        </w:rPr>
+        <w:t xml:space="preserve"> </w:t>
+      </w:r>
+      <w:proofErr w:type="spellStart"/>
+      <w:r>
+        <w:rPr>
+          <w:rFonts w:ascii="Times New Roman" w:hAnsi="Times New Roman" w:cs="Times New Roman"/>
+          <w:sz w:val="24"/>
+          <w:szCs w:val="24"/>
+        </w:rPr>
+        <w:t>informasi</w:t>
+      </w:r>
+      <w:proofErr w:type="spellEnd"/>
+      <w:r>
+        <w:rPr>
+          <w:rFonts w:ascii="Times New Roman" w:hAnsi="Times New Roman" w:cs="Times New Roman"/>
+          <w:sz w:val="24"/>
+          <w:szCs w:val="24"/>
+        </w:rPr>
+        <w:t xml:space="preserve"> dan </w:t>
+      </w:r>
+      <w:proofErr w:type="spellStart"/>
+      <w:r>
+        <w:rPr>
+          <w:rFonts w:ascii="Times New Roman" w:hAnsi="Times New Roman" w:cs="Times New Roman"/>
+          <w:sz w:val="24"/>
+          <w:szCs w:val="24"/>
+        </w:rPr>
+        <w:t>transformasi</w:t>
+      </w:r>
+      <w:proofErr w:type="spellEnd"/>
+      <w:r>
+        <w:rPr>
+          <w:rFonts w:ascii="Times New Roman" w:hAnsi="Times New Roman" w:cs="Times New Roman"/>
+          <w:sz w:val="24"/>
+          <w:szCs w:val="24"/>
+        </w:rPr>
+        <w:t xml:space="preserve"> </w:t>
+      </w:r>
+      <w:proofErr w:type="spellStart"/>
+      <w:r>
+        <w:rPr>
+          <w:rFonts w:ascii="Times New Roman" w:hAnsi="Times New Roman" w:cs="Times New Roman"/>
+          <w:sz w:val="24"/>
+          <w:szCs w:val="24"/>
+        </w:rPr>
+        <w:t>teknologi</w:t>
+      </w:r>
+      <w:proofErr w:type="spellEnd"/>
+      <w:r>
+        <w:rPr>
+          <w:rFonts w:ascii="Times New Roman" w:hAnsi="Times New Roman" w:cs="Times New Roman"/>
+          <w:sz w:val="24"/>
+          <w:szCs w:val="24"/>
+        </w:rPr>
+        <w:t xml:space="preserve"> di SMK Taruna </w:t>
+      </w:r>
+      <w:proofErr w:type="spellStart"/>
+      <w:r>
+        <w:rPr>
+          <w:rFonts w:ascii="Times New Roman" w:hAnsi="Times New Roman" w:cs="Times New Roman"/>
+          <w:sz w:val="24"/>
+          <w:szCs w:val="24"/>
+        </w:rPr>
+        <w:t>Bangsa</w:t>
+      </w:r>
+      <w:proofErr w:type="spellEnd"/>
+      <w:r>
+        <w:rPr>
+          <w:rFonts w:ascii="Times New Roman" w:hAnsi="Times New Roman" w:cs="Times New Roman"/>
+          <w:sz w:val="24"/>
+          <w:szCs w:val="24"/>
+        </w:rPr>
+        <w:t>.</w:t>
+      </w:r>
+    </w:p>
+    <w:p>
+      <w:pPr>
+        <w:pStyle w:val="Heading1"/>
+        <w:rPr>
+          <w:rFonts w:cs="Times New Roman"/>
         </w:rPr>
       </w:pPr>
       <w:bookmarkStart w:id="0" w:name="_Toc216769615"/>
       <w:r>
         <w:rPr>
-          <w:rFonts w:ascii="Times New Roman" w:hAnsi="Times New Roman" w:cs="Times New Roman"/>
-          <w:color w:val="000000" w:themeColor="text1"/>
+          <w:rFonts w:cs="Times New Roman"/>
         </w:rPr>
         <w:lastRenderedPageBreak/>
-        <w:t>Daftar  Isi</w:t>
+        <w:t>D</w:t>
       </w:r>
       <w:bookmarkEnd w:id="0"/>
+      <w:r>
+        <w:rPr>
+          <w:rFonts w:cs="Times New Roman"/>
+        </w:rPr>
+        <w:t>AFTAR ISI</w:t>
+      </w:r>
     </w:p>
     <w:sdt>
       <w:sdtPr>
@@ -1821,10 +4260,8 @@
       <w:pPr>
         <w:pStyle w:val="Heading1"/>
         <w:ind w:left="2835" w:right="3117"/>
-        <w:jc w:val="center"/>
-        <w:rPr>
-          <w:rFonts w:ascii="Times New Roman" w:hAnsi="Times New Roman" w:cs="Times New Roman"/>
-          <w:color w:val="000000" w:themeColor="text1"/>
+        <w:rPr>
+          <w:rFonts w:cs="Times New Roman"/>
           <w:sz w:val="24"/>
           <w:szCs w:val="24"/>
         </w:rPr>
@@ -1832,33 +4269,40 @@
       <w:bookmarkStart w:id="1" w:name="_Toc216769616"/>
       <w:r>
         <w:rPr>
-          <w:rFonts w:ascii="Times New Roman" w:hAnsi="Times New Roman" w:cs="Times New Roman"/>
-          <w:color w:val="000000" w:themeColor="text1"/>
+          <w:rFonts w:cs="Times New Roman"/>
           <w:sz w:val="24"/>
           <w:szCs w:val="24"/>
         </w:rPr>
         <w:lastRenderedPageBreak/>
-        <w:t xml:space="preserve">BAB I </w:t>
-      </w:r>
-      <w:r>
-        <w:rPr>
-          <w:rFonts w:ascii="Times New Roman" w:hAnsi="Times New Roman" w:cs="Times New Roman"/>
-          <w:color w:val="000000" w:themeColor="text1"/>
-          <w:sz w:val="24"/>
-          <w:szCs w:val="24"/>
-        </w:rPr>
-        <w:t xml:space="preserve"> </w:t>
-      </w:r>
-      <w:r>
-        <w:rPr>
-          <w:rFonts w:ascii="Times New Roman" w:hAnsi="Times New Roman" w:cs="Times New Roman"/>
-          <w:color w:val="000000" w:themeColor="text1"/>
+        <w:t xml:space="preserve">BAB </w:t>
+      </w:r>
+      <w:proofErr w:type="gramStart"/>
+      <w:r>
+        <w:rPr>
+          <w:rFonts w:cs="Times New Roman"/>
+          <w:sz w:val="24"/>
+          <w:szCs w:val="24"/>
+        </w:rPr>
+        <w:t xml:space="preserve">I </w:t>
+      </w:r>
+      <w:r>
+        <w:rPr>
+          <w:rFonts w:cs="Times New Roman"/>
+          <w:sz w:val="24"/>
+          <w:szCs w:val="24"/>
+        </w:rPr>
+        <w:t xml:space="preserve"> </w:t>
+      </w:r>
+      <w:r>
+        <w:rPr>
+          <w:rFonts w:cs="Times New Roman"/>
           <w:sz w:val="24"/>
           <w:szCs w:val="24"/>
         </w:rPr>
         <w:t>PENDAHULUAN</w:t>
       </w:r>
       <w:bookmarkEnd w:id="1"/>
+      <w:proofErr w:type="gramEnd"/>
     </w:p>
     <w:p>
       <w:pPr>
@@ -1891,6 +4335,7 @@
     </w:p>
     <w:p>
       <w:pPr>
+        <w:spacing w:line="276" w:lineRule="auto"/>
         <w:jc w:val="both"/>
         <w:rPr>
           <w:rFonts w:ascii="Times New Roman" w:hAnsi="Times New Roman" w:cs="Times New Roman"/>
@@ -2647,6 +5092,7 @@
     </w:p>
     <w:p>
       <w:pPr>
+        <w:spacing w:line="276" w:lineRule="auto"/>
         <w:jc w:val="both"/>
         <w:rPr>
           <w:rFonts w:ascii="Times New Roman" w:hAnsi="Times New Roman" w:cs="Times New Roman"/>
@@ -2657,6 +5103,7 @@
     </w:p>
     <w:p>
       <w:pPr>
+        <w:spacing w:line="276" w:lineRule="auto"/>
         <w:jc w:val="both"/>
         <w:rPr>
           <w:rFonts w:ascii="Times New Roman" w:hAnsi="Times New Roman" w:cs="Times New Roman"/>
@@ -3477,6 +5924,7 @@
     </w:p>
     <w:p>
       <w:pPr>
+        <w:spacing w:line="276" w:lineRule="auto"/>
         <w:jc w:val="both"/>
         <w:rPr>
           <w:rFonts w:ascii="Times New Roman" w:hAnsi="Times New Roman" w:cs="Times New Roman"/>
@@ -3487,6 +5935,7 @@
     </w:p>
     <w:p>
       <w:pPr>
+        <w:spacing w:line="276" w:lineRule="auto"/>
         <w:jc w:val="both"/>
         <w:rPr>
           <w:rFonts w:ascii="Times New Roman" w:hAnsi="Times New Roman" w:cs="Times New Roman"/>
@@ -4333,6 +6782,7 @@
     </w:p>
     <w:p>
       <w:pPr>
+        <w:spacing w:line="276" w:lineRule="auto"/>
         <w:jc w:val="both"/>
         <w:rPr>
           <w:rFonts w:ascii="Times New Roman" w:hAnsi="Times New Roman" w:cs="Times New Roman"/>
@@ -4343,6 +6793,7 @@
     </w:p>
     <w:p>
       <w:pPr>
+        <w:spacing w:line="276" w:lineRule="auto"/>
         <w:jc w:val="both"/>
         <w:rPr>
           <w:rFonts w:ascii="Times New Roman" w:hAnsi="Times New Roman" w:cs="Times New Roman"/>
@@ -4943,6 +7394,7 @@
     <w:p>
       <w:pPr>
         <w:pStyle w:val="NormalWeb"/>
+        <w:spacing w:line="360" w:lineRule="auto"/>
       </w:pPr>
       <w:proofErr w:type="spellStart"/>
       <w:r>
@@ -5048,6 +7500,7 @@
           <w:ilvl w:val="0"/>
           <w:numId w:val="17"/>
         </w:numPr>
+        <w:spacing w:line="360" w:lineRule="auto"/>
         <w:jc w:val="both"/>
       </w:pPr>
       <w:r>
@@ -5109,6 +7562,7 @@
           <w:ilvl w:val="0"/>
           <w:numId w:val="17"/>
         </w:numPr>
+        <w:spacing w:line="360" w:lineRule="auto"/>
         <w:jc w:val="both"/>
       </w:pPr>
       <w:proofErr w:type="spellStart"/>
@@ -5207,6 +7661,7 @@
           <w:ilvl w:val="0"/>
           <w:numId w:val="17"/>
         </w:numPr>
+        <w:spacing w:line="360" w:lineRule="auto"/>
         <w:jc w:val="both"/>
       </w:pPr>
       <w:r>
@@ -5276,6 +7731,7 @@
           <w:ilvl w:val="0"/>
           <w:numId w:val="17"/>
         </w:numPr>
+        <w:spacing w:line="360" w:lineRule="auto"/>
         <w:jc w:val="both"/>
       </w:pPr>
       <w:r>
@@ -5368,6 +7824,7 @@
     </w:p>
     <w:p>
       <w:pPr>
+        <w:spacing w:line="360" w:lineRule="auto"/>
         <w:jc w:val="both"/>
         <w:rPr>
           <w:rFonts w:ascii="Times New Roman" w:hAnsi="Times New Roman" w:cs="Times New Roman"/>
@@ -5463,6 +7920,7 @@
           <w:ilvl w:val="0"/>
           <w:numId w:val="18"/>
         </w:numPr>
+        <w:spacing w:line="360" w:lineRule="auto"/>
         <w:ind w:left="709"/>
         <w:jc w:val="both"/>
         <w:rPr>
@@ -5641,6 +8099,7 @@
           <w:ilvl w:val="0"/>
           <w:numId w:val="18"/>
         </w:numPr>
+        <w:spacing w:line="360" w:lineRule="auto"/>
         <w:ind w:left="709"/>
         <w:jc w:val="both"/>
         <w:rPr>
@@ -5801,6 +8260,7 @@
           <w:ilvl w:val="0"/>
           <w:numId w:val="18"/>
         </w:numPr>
+        <w:spacing w:line="360" w:lineRule="auto"/>
         <w:ind w:left="709"/>
         <w:jc w:val="both"/>
         <w:rPr>
@@ -5943,6 +8403,7 @@
           <w:ilvl w:val="0"/>
           <w:numId w:val="18"/>
         </w:numPr>
+        <w:spacing w:line="360" w:lineRule="auto"/>
         <w:ind w:left="709"/>
         <w:jc w:val="both"/>
         <w:rPr>
@@ -6103,6 +8564,7 @@
           <w:ilvl w:val="0"/>
           <w:numId w:val="18"/>
         </w:numPr>
+        <w:spacing w:line="360" w:lineRule="auto"/>
         <w:ind w:left="709"/>
         <w:jc w:val="both"/>
         <w:rPr>
@@ -6286,6 +8748,7 @@
     </w:p>
     <w:p>
       <w:pPr>
+        <w:spacing w:line="276" w:lineRule="auto"/>
         <w:jc w:val="both"/>
         <w:rPr>
           <w:rFonts w:ascii="Times New Roman" w:hAnsi="Times New Roman" w:cs="Times New Roman"/>
@@ -6446,6 +8909,7 @@
         <w:tabs>
           <w:tab w:val="clear" w:pos="720"/>
         </w:tabs>
+        <w:spacing w:line="360" w:lineRule="auto"/>
         <w:jc w:val="both"/>
         <w:rPr>
           <w:rFonts w:ascii="Times New Roman" w:hAnsi="Times New Roman" w:cs="Times New Roman"/>
@@ -6633,6 +9097,7 @@
         <w:tabs>
           <w:tab w:val="clear" w:pos="720"/>
         </w:tabs>
+        <w:spacing w:line="360" w:lineRule="auto"/>
         <w:jc w:val="both"/>
         <w:rPr>
           <w:rFonts w:ascii="Times New Roman" w:hAnsi="Times New Roman" w:cs="Times New Roman"/>
@@ -6647,6 +9112,7 @@
           <w:sz w:val="24"/>
           <w:szCs w:val="24"/>
         </w:rPr>
+        <w:lastRenderedPageBreak/>
         <w:t>Meningkatkan</w:t>
       </w:r>
       <w:proofErr w:type="spellEnd"/>
@@ -6776,6 +9242,7 @@
         <w:tabs>
           <w:tab w:val="clear" w:pos="720"/>
         </w:tabs>
+        <w:spacing w:line="360" w:lineRule="auto"/>
         <w:jc w:val="both"/>
         <w:rPr>
           <w:rFonts w:ascii="Times New Roman" w:hAnsi="Times New Roman" w:cs="Times New Roman"/>
@@ -6901,6 +9368,7 @@
         <w:tabs>
           <w:tab w:val="clear" w:pos="720"/>
         </w:tabs>
+        <w:spacing w:line="360" w:lineRule="auto"/>
         <w:jc w:val="both"/>
         <w:rPr>
           <w:rFonts w:ascii="Times New Roman" w:hAnsi="Times New Roman" w:cs="Times New Roman"/>
@@ -7079,7 +9547,6 @@
       </w:pPr>
       <w:bookmarkStart w:id="7" w:name="_Toc216769622"/>
       <w:r>
-        <w:lastRenderedPageBreak/>
         <w:t>Bagi Sekolah</w:t>
       </w:r>
       <w:bookmarkEnd w:id="7"/>
@@ -7093,6 +9560,7 @@
         <w:tabs>
           <w:tab w:val="clear" w:pos="720"/>
         </w:tabs>
+        <w:spacing w:line="360" w:lineRule="auto"/>
         <w:jc w:val="both"/>
         <w:rPr>
           <w:rFonts w:ascii="Times New Roman" w:hAnsi="Times New Roman" w:cs="Times New Roman"/>
@@ -7272,6 +9740,7 @@
         <w:tabs>
           <w:tab w:val="clear" w:pos="720"/>
         </w:tabs>
+        <w:spacing w:line="360" w:lineRule="auto"/>
         <w:jc w:val="both"/>
         <w:rPr>
           <w:rFonts w:ascii="Times New Roman" w:hAnsi="Times New Roman" w:cs="Times New Roman"/>
@@ -7430,6 +9899,7 @@
           <w:ilvl w:val="0"/>
           <w:numId w:val="15"/>
         </w:numPr>
+        <w:spacing w:line="360" w:lineRule="auto"/>
         <w:jc w:val="both"/>
         <w:rPr>
           <w:rFonts w:ascii="Times New Roman" w:hAnsi="Times New Roman" w:cs="Times New Roman"/>
@@ -7958,6 +10428,7 @@
     </w:p>
     <w:p>
       <w:pPr>
+        <w:spacing w:line="360" w:lineRule="auto"/>
         <w:jc w:val="both"/>
         <w:rPr>
           <w:rFonts w:ascii="Times New Roman" w:hAnsi="Times New Roman" w:cs="Times New Roman"/>
@@ -8698,10 +11169,8 @@
       <w:pPr>
         <w:pStyle w:val="Heading1"/>
         <w:ind w:left="2835" w:right="2975"/>
-        <w:jc w:val="center"/>
-        <w:rPr>
-          <w:rFonts w:ascii="Times New Roman" w:hAnsi="Times New Roman" w:cs="Times New Roman"/>
-          <w:color w:val="000000" w:themeColor="text1"/>
+        <w:rPr>
+          <w:rFonts w:cs="Times New Roman"/>
           <w:sz w:val="24"/>
           <w:szCs w:val="24"/>
         </w:rPr>
@@ -8709,8 +11178,7 @@
       <w:bookmarkStart w:id="10" w:name="_Toc216769625"/>
       <w:r>
         <w:rPr>
-          <w:rFonts w:ascii="Times New Roman" w:hAnsi="Times New Roman" w:cs="Times New Roman"/>
-          <w:color w:val="000000" w:themeColor="text1"/>
+          <w:rFonts w:cs="Times New Roman"/>
           <w:sz w:val="24"/>
           <w:szCs w:val="24"/>
         </w:rPr>
@@ -8719,8 +11187,7 @@
       </w:r>
       <w:r>
         <w:rPr>
-          <w:rFonts w:ascii="Times New Roman" w:hAnsi="Times New Roman" w:cs="Times New Roman"/>
-          <w:color w:val="000000" w:themeColor="text1"/>
+          <w:rFonts w:cs="Times New Roman"/>
           <w:sz w:val="24"/>
           <w:szCs w:val="24"/>
         </w:rPr>
@@ -8728,17 +11195,15 @@
       </w:r>
       <w:r>
         <w:rPr>
-          <w:rFonts w:ascii="Times New Roman" w:hAnsi="Times New Roman" w:cs="Times New Roman"/>
-          <w:color w:val="000000" w:themeColor="text1"/>
-          <w:sz w:val="24"/>
-          <w:szCs w:val="24"/>
-        </w:rPr>
-        <w:t xml:space="preserve"> </w:t>
-      </w:r>
-      <w:r>
-        <w:rPr>
-          <w:rFonts w:ascii="Times New Roman" w:hAnsi="Times New Roman" w:cs="Times New Roman"/>
-          <w:color w:val="000000" w:themeColor="text1"/>
+          <w:rFonts w:cs="Times New Roman"/>
+          <w:sz w:val="24"/>
+          <w:szCs w:val="24"/>
+        </w:rPr>
+        <w:t xml:space="preserve"> </w:t>
+      </w:r>
+      <w:r>
+        <w:rPr>
+          <w:rFonts w:cs="Times New Roman"/>
           <w:sz w:val="24"/>
           <w:szCs w:val="24"/>
         </w:rPr>
@@ -8746,8 +11211,7 @@
       </w:r>
       <w:r>
         <w:rPr>
-          <w:rFonts w:ascii="Times New Roman" w:hAnsi="Times New Roman" w:cs="Times New Roman"/>
-          <w:color w:val="000000" w:themeColor="text1"/>
+          <w:rFonts w:cs="Times New Roman"/>
           <w:sz w:val="24"/>
           <w:szCs w:val="24"/>
         </w:rPr>
@@ -8806,6 +11270,7 @@
     </w:p>
     <w:p>
       <w:pPr>
+        <w:spacing w:line="360" w:lineRule="auto"/>
         <w:jc w:val="both"/>
         <w:rPr>
           <w:rFonts w:ascii="Times New Roman" w:hAnsi="Times New Roman" w:cs="Times New Roman"/>
@@ -9513,6 +11978,7 @@
     </w:p>
     <w:p>
       <w:pPr>
+        <w:spacing w:line="360" w:lineRule="auto"/>
         <w:jc w:val="both"/>
         <w:rPr>
           <w:rFonts w:ascii="Times New Roman" w:hAnsi="Times New Roman" w:cs="Times New Roman"/>
@@ -10328,6 +12794,7 @@
     </w:p>
     <w:p>
       <w:pPr>
+        <w:spacing w:line="360" w:lineRule="auto"/>
         <w:jc w:val="both"/>
         <w:rPr>
           <w:rFonts w:ascii="Times New Roman" w:hAnsi="Times New Roman" w:cs="Times New Roman"/>
@@ -10875,6 +13342,7 @@
     </w:p>
     <w:p>
       <w:pPr>
+        <w:spacing w:line="360" w:lineRule="auto"/>
         <w:jc w:val="both"/>
         <w:rPr>
           <w:rFonts w:ascii="Times New Roman" w:hAnsi="Times New Roman" w:cs="Times New Roman"/>
@@ -11438,6 +13906,7 @@
     </w:p>
     <w:p>
       <w:pPr>
+        <w:spacing w:line="360" w:lineRule="auto"/>
         <w:jc w:val="both"/>
         <w:rPr>
           <w:rFonts w:ascii="Times New Roman" w:hAnsi="Times New Roman" w:cs="Times New Roman"/>
@@ -11740,6 +14209,7 @@
           <w:sz w:val="24"/>
           <w:szCs w:val="24"/>
         </w:rPr>
+        <w:lastRenderedPageBreak/>
         <w:t>komputer</w:t>
       </w:r>
       <w:proofErr w:type="spellEnd"/>
@@ -11911,6 +14381,7 @@
     </w:p>
     <w:p>
       <w:pPr>
+        <w:spacing w:line="360" w:lineRule="auto"/>
         <w:jc w:val="both"/>
         <w:rPr>
           <w:rFonts w:ascii="Times New Roman" w:hAnsi="Times New Roman" w:cs="Times New Roman"/>
@@ -12423,6 +14894,7 @@
     </w:p>
     <w:p>
       <w:pPr>
+        <w:spacing w:line="360" w:lineRule="auto"/>
         <w:jc w:val="both"/>
         <w:rPr>
           <w:rFonts w:ascii="Times New Roman" w:hAnsi="Times New Roman" w:cs="Times New Roman"/>
@@ -13076,6 +15548,7 @@
     </w:p>
     <w:p>
       <w:pPr>
+        <w:spacing w:line="360" w:lineRule="auto"/>
         <w:jc w:val="both"/>
         <w:rPr>
           <w:rFonts w:ascii="Times New Roman" w:hAnsi="Times New Roman" w:cs="Times New Roman"/>
@@ -13657,6 +16130,7 @@
     </w:p>
     <w:p>
       <w:pPr>
+        <w:spacing w:line="360" w:lineRule="auto"/>
         <w:jc w:val="both"/>
         <w:rPr>
           <w:rFonts w:ascii="Times New Roman" w:hAnsi="Times New Roman" w:cs="Times New Roman"/>
@@ -14045,6 +16519,7 @@
     </w:p>
     <w:p>
       <w:pPr>
+        <w:spacing w:line="360" w:lineRule="auto"/>
         <w:jc w:val="both"/>
         <w:rPr>
           <w:rFonts w:ascii="Times New Roman" w:hAnsi="Times New Roman" w:cs="Times New Roman"/>
@@ -14608,6 +17083,7 @@
     </w:p>
     <w:p>
       <w:pPr>
+        <w:spacing w:line="360" w:lineRule="auto"/>
         <w:jc w:val="both"/>
         <w:rPr>
           <w:rFonts w:ascii="Times New Roman" w:hAnsi="Times New Roman" w:cs="Times New Roman"/>
@@ -14999,6 +17475,7 @@
     </w:p>
     <w:p>
       <w:pPr>
+        <w:spacing w:line="360" w:lineRule="auto"/>
         <w:jc w:val="both"/>
         <w:rPr>
           <w:rFonts w:ascii="Times New Roman" w:hAnsi="Times New Roman" w:cs="Times New Roman"/>
@@ -15319,6 +17796,7 @@
           <w:sz w:val="24"/>
           <w:szCs w:val="24"/>
         </w:rPr>
+        <w:lastRenderedPageBreak/>
         <w:t>jaringan</w:t>
       </w:r>
       <w:proofErr w:type="spellEnd"/>
@@ -15451,6 +17929,7 @@
     </w:p>
     <w:p>
       <w:pPr>
+        <w:spacing w:line="360" w:lineRule="auto"/>
         <w:jc w:val="both"/>
         <w:rPr>
           <w:rFonts w:ascii="Times New Roman" w:hAnsi="Times New Roman" w:cs="Times New Roman"/>
@@ -15662,16 +18141,7 @@
           <w:sz w:val="24"/>
           <w:szCs w:val="24"/>
         </w:rPr>
-        <w:t xml:space="preserve"> </w:t>
-      </w:r>
-      <w:r>
-        <w:rPr>
-          <w:rFonts w:ascii="Times New Roman" w:hAnsi="Times New Roman" w:cs="Times New Roman"/>
-          <w:sz w:val="24"/>
-          <w:szCs w:val="24"/>
-        </w:rPr>
-        <w:lastRenderedPageBreak/>
-        <w:t xml:space="preserve">CCTV </w:t>
+        <w:t xml:space="preserve"> CCTV </w:t>
       </w:r>
       <w:proofErr w:type="spellStart"/>
       <w:r>
@@ -15941,6 +18411,7 @@
     </w:p>
     <w:p>
       <w:pPr>
+        <w:spacing w:line="360" w:lineRule="auto"/>
         <w:jc w:val="both"/>
         <w:rPr>
           <w:rFonts w:ascii="Times New Roman" w:hAnsi="Times New Roman" w:cs="Times New Roman"/>
@@ -15951,6 +18422,7 @@
     </w:p>
     <w:p>
       <w:pPr>
+        <w:spacing w:line="360" w:lineRule="auto"/>
         <w:jc w:val="both"/>
         <w:rPr>
           <w:rFonts w:ascii="Times New Roman" w:hAnsi="Times New Roman" w:cs="Times New Roman"/>
@@ -16496,6 +18968,7 @@
     </w:p>
     <w:p>
       <w:pPr>
+        <w:spacing w:line="360" w:lineRule="auto"/>
         <w:jc w:val="both"/>
         <w:rPr>
           <w:rFonts w:ascii="Times New Roman" w:hAnsi="Times New Roman" w:cs="Times New Roman"/>
@@ -16506,6 +18979,7 @@
     </w:p>
     <w:p>
       <w:pPr>
+        <w:spacing w:line="360" w:lineRule="auto"/>
         <w:jc w:val="both"/>
         <w:rPr>
           <w:rFonts w:ascii="Times New Roman" w:hAnsi="Times New Roman" w:cs="Times New Roman"/>
@@ -16951,6 +19425,7 @@
     </w:p>
     <w:p>
       <w:pPr>
+        <w:spacing w:line="360" w:lineRule="auto"/>
         <w:jc w:val="both"/>
         <w:rPr>
           <w:rFonts w:ascii="Times New Roman" w:hAnsi="Times New Roman" w:cs="Times New Roman"/>
@@ -17406,6 +19881,7 @@
     </w:p>
     <w:p>
       <w:pPr>
+        <w:spacing w:line="360" w:lineRule="auto"/>
         <w:jc w:val="both"/>
         <w:rPr>
           <w:rFonts w:ascii="Times New Roman" w:hAnsi="Times New Roman" w:cs="Times New Roman"/>
@@ -17416,6 +19892,7 @@
     </w:p>
     <w:p>
       <w:pPr>
+        <w:spacing w:line="360" w:lineRule="auto"/>
         <w:jc w:val="both"/>
         <w:rPr>
           <w:rFonts w:ascii="Times New Roman" w:hAnsi="Times New Roman" w:cs="Times New Roman"/>
@@ -17664,6 +20141,7 @@
           <w:sz w:val="24"/>
           <w:szCs w:val="24"/>
         </w:rPr>
+        <w:lastRenderedPageBreak/>
         <w:t>algoritma</w:t>
       </w:r>
       <w:proofErr w:type="spellEnd"/>
@@ -17889,6 +20367,7 @@
     </w:p>
     <w:p>
       <w:pPr>
+        <w:spacing w:line="360" w:lineRule="auto"/>
         <w:jc w:val="both"/>
         <w:rPr>
           <w:rFonts w:ascii="Times New Roman" w:hAnsi="Times New Roman" w:cs="Times New Roman"/>
@@ -17899,6 +20378,7 @@
     </w:p>
     <w:p>
       <w:pPr>
+        <w:spacing w:line="360" w:lineRule="auto"/>
         <w:jc w:val="both"/>
         <w:rPr>
           <w:rFonts w:ascii="Times New Roman" w:hAnsi="Times New Roman" w:cs="Times New Roman"/>
@@ -18288,6 +20768,7 @@
     </w:p>
     <w:p>
       <w:pPr>
+        <w:spacing w:line="360" w:lineRule="auto"/>
         <w:jc w:val="both"/>
         <w:rPr>
           <w:rFonts w:ascii="Times New Roman" w:hAnsi="Times New Roman" w:cs="Times New Roman"/>
@@ -19013,6 +21494,7 @@
     </w:p>
     <w:p>
       <w:pPr>
+        <w:spacing w:line="360" w:lineRule="auto"/>
         <w:jc w:val="both"/>
         <w:rPr>
           <w:rFonts w:ascii="Times New Roman" w:hAnsi="Times New Roman" w:cs="Times New Roman"/>
@@ -19023,6 +21505,7 @@
     </w:p>
     <w:p>
       <w:pPr>
+        <w:spacing w:line="360" w:lineRule="auto"/>
         <w:jc w:val="both"/>
         <w:rPr>
           <w:rFonts w:ascii="Times New Roman" w:hAnsi="Times New Roman" w:cs="Times New Roman"/>
@@ -19036,7 +21519,6 @@
           <w:sz w:val="24"/>
           <w:szCs w:val="24"/>
         </w:rPr>
-        <w:lastRenderedPageBreak/>
         <w:t xml:space="preserve">Dalam </w:t>
       </w:r>
       <w:proofErr w:type="spellStart"/>
@@ -19793,6 +22275,7 @@
     </w:p>
     <w:p>
       <w:pPr>
+        <w:spacing w:line="360" w:lineRule="auto"/>
         <w:jc w:val="both"/>
         <w:rPr>
           <w:rFonts w:ascii="Times New Roman" w:hAnsi="Times New Roman" w:cs="Times New Roman"/>
@@ -19803,6 +22286,7 @@
     </w:p>
     <w:p>
       <w:pPr>
+        <w:spacing w:line="360" w:lineRule="auto"/>
         <w:jc w:val="both"/>
         <w:rPr>
           <w:rFonts w:ascii="Times New Roman" w:hAnsi="Times New Roman" w:cs="Times New Roman"/>
@@ -20249,10 +22733,8 @@
       <w:pPr>
         <w:pStyle w:val="Heading1"/>
         <w:ind w:left="1440" w:right="2692"/>
-        <w:jc w:val="center"/>
-        <w:rPr>
-          <w:rFonts w:ascii="Times New Roman" w:hAnsi="Times New Roman" w:cs="Times New Roman"/>
-          <w:color w:val="000000" w:themeColor="text1"/>
+        <w:rPr>
+          <w:rFonts w:cs="Times New Roman"/>
           <w:sz w:val="24"/>
           <w:szCs w:val="24"/>
         </w:rPr>
@@ -20260,8 +22742,7 @@
       <w:bookmarkStart w:id="18" w:name="_Toc216769633"/>
       <w:r>
         <w:rPr>
-          <w:rFonts w:ascii="Times New Roman" w:hAnsi="Times New Roman" w:cs="Times New Roman"/>
-          <w:color w:val="000000" w:themeColor="text1"/>
+          <w:rFonts w:cs="Times New Roman"/>
           <w:sz w:val="24"/>
           <w:szCs w:val="24"/>
         </w:rPr>
@@ -20270,8 +22751,7 @@
       </w:r>
       <w:r>
         <w:rPr>
-          <w:rFonts w:ascii="Times New Roman" w:hAnsi="Times New Roman" w:cs="Times New Roman"/>
-          <w:color w:val="000000" w:themeColor="text1"/>
+          <w:rFonts w:cs="Times New Roman"/>
           <w:sz w:val="24"/>
           <w:szCs w:val="24"/>
         </w:rPr>
@@ -20279,8 +22759,7 @@
       </w:r>
       <w:r>
         <w:rPr>
-          <w:rFonts w:ascii="Times New Roman" w:hAnsi="Times New Roman" w:cs="Times New Roman"/>
-          <w:color w:val="000000" w:themeColor="text1"/>
+          <w:rFonts w:cs="Times New Roman"/>
           <w:sz w:val="24"/>
           <w:szCs w:val="24"/>
         </w:rPr>
@@ -20288,17 +22767,15 @@
       </w:r>
       <w:r>
         <w:rPr>
-          <w:rFonts w:ascii="Times New Roman" w:hAnsi="Times New Roman" w:cs="Times New Roman"/>
-          <w:color w:val="000000" w:themeColor="text1"/>
-          <w:sz w:val="24"/>
-          <w:szCs w:val="24"/>
-        </w:rPr>
-        <w:t xml:space="preserve"> </w:t>
-      </w:r>
-      <w:r>
-        <w:rPr>
-          <w:rFonts w:ascii="Times New Roman" w:hAnsi="Times New Roman" w:cs="Times New Roman"/>
-          <w:color w:val="000000" w:themeColor="text1"/>
+          <w:rFonts w:cs="Times New Roman"/>
+          <w:sz w:val="24"/>
+          <w:szCs w:val="24"/>
+        </w:rPr>
+        <w:t xml:space="preserve"> </w:t>
+      </w:r>
+      <w:r>
+        <w:rPr>
+          <w:rFonts w:cs="Times New Roman"/>
           <w:sz w:val="24"/>
           <w:szCs w:val="24"/>
         </w:rPr>
@@ -20306,8 +22783,7 @@
       </w:r>
       <w:r>
         <w:rPr>
-          <w:rFonts w:ascii="Times New Roman" w:hAnsi="Times New Roman" w:cs="Times New Roman"/>
-          <w:color w:val="000000" w:themeColor="text1"/>
+          <w:rFonts w:cs="Times New Roman"/>
           <w:sz w:val="24"/>
           <w:szCs w:val="24"/>
         </w:rPr>
@@ -20315,7 +22791,7 @@
       </w:r>
       <w:r>
         <w:rPr>
-          <w:rFonts w:ascii="Times New Roman" w:hAnsi="Times New Roman" w:cs="Times New Roman"/>
+          <w:rFonts w:cs="Times New Roman"/>
           <w:color w:val="FFFFFF" w:themeColor="background1"/>
           <w:sz w:val="24"/>
           <w:szCs w:val="24"/>
@@ -20324,8 +22800,7 @@
       </w:r>
       <w:r>
         <w:rPr>
-          <w:rFonts w:ascii="Times New Roman" w:hAnsi="Times New Roman" w:cs="Times New Roman"/>
-          <w:color w:val="000000" w:themeColor="text1"/>
+          <w:rFonts w:cs="Times New Roman"/>
           <w:sz w:val="24"/>
           <w:szCs w:val="24"/>
         </w:rPr>
@@ -20366,6 +22841,7 @@
     </w:p>
     <w:p>
       <w:pPr>
+        <w:spacing w:line="360" w:lineRule="auto"/>
         <w:jc w:val="both"/>
       </w:pPr>
       <w:proofErr w:type="spellStart"/>
@@ -20603,6 +23079,7 @@
     </w:p>
     <w:p>
       <w:pPr>
+        <w:spacing w:line="360" w:lineRule="auto"/>
         <w:jc w:val="both"/>
       </w:pPr>
       <w:proofErr w:type="spellStart"/>
@@ -20776,6 +23253,7 @@
     </w:p>
     <w:p>
       <w:pPr>
+        <w:spacing w:line="360" w:lineRule="auto"/>
         <w:jc w:val="both"/>
       </w:pPr>
       <w:r>
@@ -20930,6 +23408,7 @@
     </w:p>
     <w:p>
       <w:pPr>
+        <w:spacing w:line="360" w:lineRule="auto"/>
         <w:jc w:val="both"/>
       </w:pPr>
       <w:proofErr w:type="spellStart"/>
@@ -20983,6 +23462,7 @@
     </w:p>
     <w:p>
       <w:pPr>
+        <w:spacing w:line="360" w:lineRule="auto"/>
         <w:jc w:val="both"/>
       </w:pPr>
       <w:r>
@@ -20996,6 +23476,7 @@
     </w:p>
     <w:p>
       <w:pPr>
+        <w:spacing w:line="360" w:lineRule="auto"/>
         <w:jc w:val="both"/>
       </w:pPr>
       <w:r>
@@ -21020,6 +23501,7 @@
     </w:p>
     <w:p>
       <w:pPr>
+        <w:spacing w:line="360" w:lineRule="auto"/>
         <w:jc w:val="both"/>
       </w:pPr>
       <w:proofErr w:type="spellStart"/>
@@ -21041,6 +23523,7 @@
     </w:p>
     <w:p>
       <w:pPr>
+        <w:spacing w:line="360" w:lineRule="auto"/>
         <w:jc w:val="both"/>
       </w:pPr>
       <w:r>
@@ -21139,6 +23622,7 @@
           <w:ilvl w:val="0"/>
           <w:numId w:val="22"/>
         </w:numPr>
+        <w:spacing w:line="360" w:lineRule="auto"/>
         <w:jc w:val="both"/>
       </w:pPr>
       <w:proofErr w:type="spellStart"/>
@@ -21150,6 +23634,7 @@
         <w:t xml:space="preserve"> </w:t>
       </w:r>
       <w:proofErr w:type="spellStart"/>
+      <w:proofErr w:type="gramStart"/>
       <w:r>
         <w:t>penelitian</w:t>
       </w:r>
@@ -21160,13 +23645,16 @@
       <w:r>
         <w:t>:</w:t>
       </w:r>
+      <w:proofErr w:type="gramEnd"/>
     </w:p>
     <w:p>
       <w:pPr>
         <w:pStyle w:val="ListParagraph"/>
+        <w:spacing w:line="360" w:lineRule="auto"/>
         <w:jc w:val="both"/>
       </w:pPr>
       <w:r>
+        <w:lastRenderedPageBreak/>
         <w:t xml:space="preserve">Staf dan </w:t>
       </w:r>
       <w:proofErr w:type="spellStart"/>
@@ -21221,6 +23709,7 @@
     <w:p>
       <w:pPr>
         <w:pStyle w:val="ListParagraph"/>
+        <w:spacing w:line="360" w:lineRule="auto"/>
         <w:jc w:val="both"/>
       </w:pPr>
     </w:p>
@@ -21231,6 +23720,7 @@
           <w:ilvl w:val="0"/>
           <w:numId w:val="22"/>
         </w:numPr>
+        <w:spacing w:line="360" w:lineRule="auto"/>
         <w:jc w:val="both"/>
       </w:pPr>
       <w:proofErr w:type="spellStart"/>
@@ -21242,6 +23732,7 @@
         <w:t xml:space="preserve"> </w:t>
       </w:r>
       <w:proofErr w:type="spellStart"/>
+      <w:proofErr w:type="gramStart"/>
       <w:r>
         <w:t>Penelitian</w:t>
       </w:r>
@@ -21249,9 +23740,11 @@
       <w:r>
         <w:t xml:space="preserve"> :</w:t>
       </w:r>
+      <w:proofErr w:type="gramEnd"/>
     </w:p>
     <w:p>
       <w:pPr>
+        <w:spacing w:line="360" w:lineRule="auto"/>
         <w:ind w:left="714"/>
         <w:jc w:val="both"/>
       </w:pPr>
@@ -21486,6 +23979,7 @@
     </w:p>
     <w:p>
       <w:pPr>
+        <w:spacing w:line="360" w:lineRule="auto"/>
         <w:jc w:val="both"/>
       </w:pPr>
       <w:proofErr w:type="spellStart"/>
@@ -21645,6 +24139,7 @@
     </w:p>
     <w:p>
       <w:pPr>
+        <w:spacing w:line="360" w:lineRule="auto"/>
         <w:jc w:val="both"/>
       </w:pPr>
       <w:proofErr w:type="spellStart"/>
@@ -21719,6 +24214,7 @@
           <w:ilvl w:val="0"/>
           <w:numId w:val="24"/>
         </w:numPr>
+        <w:spacing w:line="360" w:lineRule="auto"/>
         <w:jc w:val="both"/>
       </w:pPr>
       <w:r>
@@ -21769,6 +24265,7 @@
           <w:ilvl w:val="0"/>
           <w:numId w:val="24"/>
         </w:numPr>
+        <w:spacing w:line="360" w:lineRule="auto"/>
         <w:jc w:val="both"/>
       </w:pPr>
       <w:proofErr w:type="spellStart"/>
@@ -21795,6 +24292,7 @@
           <w:ilvl w:val="0"/>
           <w:numId w:val="24"/>
         </w:numPr>
+        <w:spacing w:line="360" w:lineRule="auto"/>
         <w:jc w:val="both"/>
       </w:pPr>
       <w:proofErr w:type="spellStart"/>
@@ -21826,6 +24324,7 @@
     </w:p>
     <w:p>
       <w:pPr>
+        <w:spacing w:line="360" w:lineRule="auto"/>
         <w:jc w:val="both"/>
       </w:pPr>
       <w:r>
@@ -21855,6 +24354,7 @@
           <w:ilvl w:val="0"/>
           <w:numId w:val="25"/>
         </w:numPr>
+        <w:spacing w:line="360" w:lineRule="auto"/>
         <w:jc w:val="both"/>
       </w:pPr>
       <w:proofErr w:type="spellStart"/>
@@ -21894,6 +24394,7 @@
           <w:ilvl w:val="0"/>
           <w:numId w:val="25"/>
         </w:numPr>
+        <w:spacing w:line="360" w:lineRule="auto"/>
         <w:jc w:val="both"/>
       </w:pPr>
       <w:r>
@@ -21912,6 +24413,7 @@
           <w:ilvl w:val="0"/>
           <w:numId w:val="25"/>
         </w:numPr>
+        <w:spacing w:line="360" w:lineRule="auto"/>
         <w:jc w:val="both"/>
       </w:pPr>
       <w:r>
@@ -21938,6 +24440,7 @@
           <w:ilvl w:val="0"/>
           <w:numId w:val="25"/>
         </w:numPr>
+        <w:spacing w:line="360" w:lineRule="auto"/>
         <w:jc w:val="both"/>
       </w:pPr>
       <w:proofErr w:type="spellStart"/>
@@ -21964,9 +24467,11 @@
     </w:p>
     <w:p>
       <w:pPr>
+        <w:spacing w:line="360" w:lineRule="auto"/>
         <w:jc w:val="both"/>
       </w:pPr>
       <w:r>
+        <w:lastRenderedPageBreak/>
         <w:t xml:space="preserve">Teknik </w:t>
       </w:r>
       <w:proofErr w:type="spellStart"/>
@@ -22063,6 +24568,7 @@
     </w:p>
     <w:p>
       <w:pPr>
+        <w:spacing w:line="360" w:lineRule="auto"/>
         <w:jc w:val="both"/>
       </w:pPr>
       <w:proofErr w:type="spellStart"/>
@@ -22100,6 +24606,7 @@
     </w:p>
     <w:p>
       <w:pPr>
+        <w:spacing w:line="360" w:lineRule="auto"/>
         <w:jc w:val="both"/>
       </w:pPr>
       <w:proofErr w:type="spellStart"/>
@@ -22113,6 +24620,7 @@
     </w:p>
     <w:p>
       <w:pPr>
+        <w:spacing w:line="360" w:lineRule="auto"/>
         <w:jc w:val="both"/>
       </w:pPr>
       <w:proofErr w:type="spellStart"/>
@@ -22238,16 +24746,17 @@
     </w:p>
     <w:p>
       <w:pPr>
+        <w:spacing w:line="360" w:lineRule="auto"/>
         <w:jc w:val="both"/>
       </w:pPr>
     </w:p>
     <w:p>
       <w:pPr>
+        <w:spacing w:line="360" w:lineRule="auto"/>
         <w:jc w:val="both"/>
       </w:pPr>
       <w:proofErr w:type="spellStart"/>
       <w:r>
-        <w:lastRenderedPageBreak/>
         <w:t>Penyajian</w:t>
       </w:r>
       <w:proofErr w:type="spellEnd"/>
@@ -22257,6 +24766,7 @@
     </w:p>
     <w:p>
       <w:pPr>
+        <w:spacing w:line="360" w:lineRule="auto"/>
         <w:jc w:val="both"/>
       </w:pPr>
       <w:r>
@@ -22353,11 +24863,13 @@
     </w:p>
     <w:p>
       <w:pPr>
+        <w:spacing w:line="360" w:lineRule="auto"/>
         <w:jc w:val="both"/>
       </w:pPr>
     </w:p>
     <w:p>
       <w:pPr>
+        <w:spacing w:line="360" w:lineRule="auto"/>
         <w:jc w:val="both"/>
       </w:pPr>
       <w:proofErr w:type="spellStart"/>
@@ -22371,6 +24883,7 @@
     </w:p>
     <w:p>
       <w:pPr>
+        <w:spacing w:line="360" w:lineRule="auto"/>
         <w:jc w:val="both"/>
       </w:pPr>
       <w:r>
@@ -22488,6 +25001,7 @@
     </w:p>
     <w:p>
       <w:pPr>
+        <w:spacing w:line="360" w:lineRule="auto"/>
         <w:jc w:val="both"/>
       </w:pPr>
       <w:r>
@@ -22552,11 +25066,13 @@
     </w:p>
     <w:p>
       <w:pPr>
+        <w:spacing w:line="360" w:lineRule="auto"/>
         <w:jc w:val="both"/>
       </w:pPr>
     </w:p>
     <w:p>
       <w:pPr>
+        <w:spacing w:line="360" w:lineRule="auto"/>
         <w:jc w:val="both"/>
       </w:pPr>
       <w:r>
@@ -22565,6 +25081,7 @@
     </w:p>
     <w:p>
       <w:pPr>
+        <w:spacing w:line="360" w:lineRule="auto"/>
         <w:jc w:val="both"/>
       </w:pPr>
       <w:r>
@@ -22677,15 +25194,18 @@
     </w:p>
     <w:p>
       <w:pPr>
+        <w:spacing w:line="360" w:lineRule="auto"/>
         <w:jc w:val="both"/>
       </w:pPr>
     </w:p>
     <w:p>
       <w:pPr>
+        <w:spacing w:line="360" w:lineRule="auto"/>
         <w:jc w:val="both"/>
       </w:pPr>
       <w:proofErr w:type="spellStart"/>
       <w:r>
+        <w:lastRenderedPageBreak/>
         <w:t>Identifikasi</w:t>
       </w:r>
       <w:proofErr w:type="spellEnd"/>
@@ -22700,6 +25220,7 @@
     </w:p>
     <w:p>
       <w:pPr>
+        <w:spacing w:line="360" w:lineRule="auto"/>
         <w:jc w:val="both"/>
       </w:pPr>
       <w:proofErr w:type="spellStart"/>
@@ -22785,11 +25306,13 @@
     </w:p>
     <w:p>
       <w:pPr>
+        <w:spacing w:line="360" w:lineRule="auto"/>
         <w:jc w:val="both"/>
       </w:pPr>
     </w:p>
     <w:p>
       <w:pPr>
+        <w:spacing w:line="360" w:lineRule="auto"/>
         <w:jc w:val="both"/>
       </w:pPr>
       <w:proofErr w:type="spellStart"/>
@@ -22808,6 +25331,7 @@
     </w:p>
     <w:p>
       <w:pPr>
+        <w:spacing w:line="360" w:lineRule="auto"/>
         <w:jc w:val="both"/>
       </w:pPr>
       <w:proofErr w:type="spellStart"/>
@@ -22869,11 +25393,13 @@
     </w:p>
     <w:p>
       <w:pPr>
+        <w:spacing w:line="360" w:lineRule="auto"/>
         <w:jc w:val="both"/>
       </w:pPr>
     </w:p>
     <w:p>
       <w:pPr>
+        <w:spacing w:line="360" w:lineRule="auto"/>
         <w:jc w:val="both"/>
       </w:pPr>
       <w:proofErr w:type="spellStart"/>
@@ -22892,6 +25418,7 @@
     </w:p>
     <w:p>
       <w:pPr>
+        <w:spacing w:line="360" w:lineRule="auto"/>
         <w:jc w:val="both"/>
       </w:pPr>
       <w:proofErr w:type="spellStart"/>
@@ -22921,11 +25448,13 @@
     </w:p>
     <w:p>
       <w:pPr>
+        <w:spacing w:line="360" w:lineRule="auto"/>
         <w:jc w:val="both"/>
       </w:pPr>
     </w:p>
     <w:p>
       <w:pPr>
+        <w:spacing w:line="360" w:lineRule="auto"/>
         <w:jc w:val="both"/>
       </w:pPr>
       <w:proofErr w:type="spellStart"/>
@@ -22944,11 +25473,13 @@
     </w:p>
     <w:p>
       <w:pPr>
+        <w:spacing w:line="360" w:lineRule="auto"/>
         <w:jc w:val="both"/>
       </w:pPr>
     </w:p>
     <w:p>
       <w:pPr>
+        <w:spacing w:line="360" w:lineRule="auto"/>
         <w:jc w:val="both"/>
       </w:pPr>
       <w:r>
@@ -22962,16 +25493,17 @@
     </w:p>
     <w:p>
       <w:pPr>
+        <w:spacing w:line="360" w:lineRule="auto"/>
         <w:jc w:val="both"/>
       </w:pPr>
     </w:p>
     <w:p>
       <w:pPr>
+        <w:spacing w:line="360" w:lineRule="auto"/>
         <w:jc w:val="both"/>
       </w:pPr>
       <w:proofErr w:type="spellStart"/>
       <w:r>
-        <w:lastRenderedPageBreak/>
         <w:t>Struktur</w:t>
       </w:r>
       <w:proofErr w:type="spellEnd"/>
@@ -22997,11 +25529,13 @@
     </w:p>
     <w:p>
       <w:pPr>
+        <w:spacing w:line="360" w:lineRule="auto"/>
         <w:jc w:val="both"/>
       </w:pPr>
     </w:p>
     <w:p>
       <w:pPr>
+        <w:spacing w:line="360" w:lineRule="auto"/>
         <w:jc w:val="both"/>
       </w:pPr>
       <w:r>
@@ -23023,11 +25557,13 @@
     </w:p>
     <w:p>
       <w:pPr>
+        <w:spacing w:line="360" w:lineRule="auto"/>
         <w:jc w:val="both"/>
       </w:pPr>
     </w:p>
     <w:p>
       <w:pPr>
+        <w:spacing w:line="360" w:lineRule="auto"/>
         <w:jc w:val="both"/>
       </w:pPr>
       <w:proofErr w:type="spellStart"/>
@@ -23046,6 +25582,7 @@
     </w:p>
     <w:p>
       <w:pPr>
+        <w:spacing w:line="360" w:lineRule="auto"/>
         <w:jc w:val="both"/>
       </w:pPr>
       <w:proofErr w:type="spellStart"/>
@@ -23083,11 +25620,13 @@
     </w:p>
     <w:p>
       <w:pPr>
+        <w:spacing w:line="360" w:lineRule="auto"/>
         <w:jc w:val="both"/>
       </w:pPr>
     </w:p>
     <w:p>
       <w:pPr>
+        <w:spacing w:line="360" w:lineRule="auto"/>
         <w:jc w:val="both"/>
       </w:pPr>
       <w:proofErr w:type="spellStart"/>
@@ -23122,15 +25661,18 @@
     </w:p>
     <w:p>
       <w:pPr>
+        <w:spacing w:line="360" w:lineRule="auto"/>
         <w:jc w:val="both"/>
       </w:pPr>
     </w:p>
     <w:p>
       <w:pPr>
+        <w:spacing w:line="360" w:lineRule="auto"/>
         <w:jc w:val="both"/>
       </w:pPr>
       <w:proofErr w:type="spellStart"/>
       <w:r>
+        <w:lastRenderedPageBreak/>
         <w:t>Mudah</w:t>
       </w:r>
       <w:proofErr w:type="spellEnd"/>
@@ -23156,11 +25698,13 @@
     </w:p>
     <w:p>
       <w:pPr>
+        <w:spacing w:line="360" w:lineRule="auto"/>
         <w:jc w:val="both"/>
       </w:pPr>
     </w:p>
     <w:p>
       <w:pPr>
+        <w:spacing w:line="360" w:lineRule="auto"/>
         <w:jc w:val="both"/>
       </w:pPr>
       <w:r>
@@ -23182,11 +25726,13 @@
     </w:p>
     <w:p>
       <w:pPr>
+        <w:spacing w:line="360" w:lineRule="auto"/>
         <w:jc w:val="both"/>
       </w:pPr>
     </w:p>
     <w:p>
       <w:pPr>
+        <w:spacing w:line="360" w:lineRule="auto"/>
         <w:jc w:val="both"/>
       </w:pPr>
       <w:r>
@@ -23216,11 +25762,13 @@
     </w:p>
     <w:p>
       <w:pPr>
+        <w:spacing w:line="360" w:lineRule="auto"/>
         <w:jc w:val="both"/>
       </w:pPr>
     </w:p>
     <w:p>
       <w:pPr>
+        <w:spacing w:line="360" w:lineRule="auto"/>
         <w:jc w:val="both"/>
       </w:pPr>
       <w:r>
@@ -23348,6 +25896,7 @@
     </w:p>
     <w:p>
       <w:pPr>
+        <w:spacing w:line="360" w:lineRule="auto"/>
         <w:jc w:val="both"/>
       </w:pPr>
       <w:proofErr w:type="spellStart"/>
@@ -23390,11 +25939,13 @@
     </w:p>
     <w:p>
       <w:pPr>
+        <w:spacing w:line="360" w:lineRule="auto"/>
         <w:jc w:val="both"/>
       </w:pPr>
     </w:p>
     <w:p>
       <w:pPr>
+        <w:spacing w:line="360" w:lineRule="auto"/>
         <w:jc w:val="both"/>
       </w:pPr>
       <w:proofErr w:type="spellStart"/>
@@ -23445,11 +25996,13 @@
     </w:p>
     <w:p>
       <w:pPr>
+        <w:spacing w:line="360" w:lineRule="auto"/>
         <w:jc w:val="both"/>
       </w:pPr>
     </w:p>
     <w:p>
       <w:pPr>
+        <w:spacing w:line="360" w:lineRule="auto"/>
         <w:jc w:val="both"/>
       </w:pPr>
       <w:proofErr w:type="spellStart"/>
@@ -23500,11 +26053,13 @@
     </w:p>
     <w:p>
       <w:pPr>
+        <w:spacing w:line="360" w:lineRule="auto"/>
         <w:jc w:val="both"/>
       </w:pPr>
     </w:p>
     <w:p>
       <w:pPr>
+        <w:spacing w:line="360" w:lineRule="auto"/>
         <w:jc w:val="both"/>
       </w:pPr>
       <w:proofErr w:type="spellStart"/>
@@ -23534,11 +26089,13 @@
     </w:p>
     <w:p>
       <w:pPr>
+        <w:spacing w:line="360" w:lineRule="auto"/>
         <w:jc w:val="both"/>
       </w:pPr>
     </w:p>
     <w:p>
       <w:pPr>
+        <w:spacing w:line="360" w:lineRule="auto"/>
         <w:jc w:val="both"/>
       </w:pPr>
       <w:r>
@@ -23576,11 +26133,13 @@
     </w:p>
     <w:p>
       <w:pPr>
+        <w:spacing w:line="360" w:lineRule="auto"/>
         <w:jc w:val="both"/>
       </w:pPr>
     </w:p>
     <w:p>
       <w:pPr>
+        <w:spacing w:line="360" w:lineRule="auto"/>
         <w:jc w:val="both"/>
       </w:pPr>
       <w:proofErr w:type="spellStart"/>
@@ -23656,6 +26215,7 @@
       </w:pPr>
       <w:proofErr w:type="spellStart"/>
       <w:r>
+        <w:lastRenderedPageBreak/>
         <w:t>Hubungan</w:t>
       </w:r>
       <w:proofErr w:type="spellEnd"/>
@@ -23686,6 +26246,7 @@
     </w:p>
     <w:p>
       <w:pPr>
+        <w:spacing w:line="360" w:lineRule="auto"/>
         <w:jc w:val="both"/>
         <w:sectPr>
           <w:pgSz w:w="11906" w:h="16838" w:code="9"/>
@@ -23923,10 +26484,8 @@
       <w:pPr>
         <w:pStyle w:val="Heading1"/>
         <w:spacing w:before="500" w:after="400"/>
-        <w:jc w:val="center"/>
-        <w:rPr>
-          <w:rFonts w:ascii="Times New Roman" w:hAnsi="Times New Roman" w:cs="Times New Roman"/>
-          <w:color w:val="000000" w:themeColor="text1"/>
+        <w:rPr>
+          <w:rFonts w:cs="Times New Roman"/>
           <w:sz w:val="24"/>
           <w:szCs w:val="24"/>
         </w:rPr>
@@ -23934,8 +26493,7 @@
       <w:bookmarkStart w:id="19" w:name="_Toc216769634"/>
       <w:r>
         <w:rPr>
-          <w:rFonts w:ascii="Times New Roman" w:hAnsi="Times New Roman" w:cs="Times New Roman"/>
-          <w:color w:val="000000" w:themeColor="text1"/>
+          <w:rFonts w:cs="Times New Roman"/>
           <w:sz w:val="24"/>
           <w:szCs w:val="24"/>
         </w:rPr>
@@ -27848,16 +30406,17 @@
     <w:link w:val="Heading1Char"/>
     <w:uiPriority w:val="9"/>
     <w:qFormat/>
-    <w:rsid w:val="007F15F5"/>
+    <w:rsid w:val="00504E2D"/>
     <w:pPr>
       <w:keepNext/>
       <w:keepLines/>
       <w:spacing w:before="360" w:after="80"/>
+      <w:jc w:val="center"/>
       <w:outlineLvl w:val="0"/>
     </w:pPr>
     <w:rPr>
-      <w:rFonts w:asciiTheme="majorHAnsi" w:eastAsiaTheme="majorEastAsia" w:hAnsiTheme="majorHAnsi" w:cstheme="majorBidi"/>
-      <w:color w:val="2F5496" w:themeColor="accent1" w:themeShade="BF"/>
+      <w:rFonts w:ascii="Times New Roman" w:eastAsiaTheme="majorEastAsia" w:hAnsi="Times New Roman" w:cstheme="majorBidi"/>
+      <w:color w:val="000000" w:themeColor="text1"/>
       <w:sz w:val="40"/>
       <w:szCs w:val="40"/>
     </w:rPr>
@@ -28072,10 +30631,10 @@
     <w:basedOn w:val="DefaultParagraphFont"/>
     <w:link w:val="Heading1"/>
     <w:uiPriority w:val="9"/>
-    <w:rsid w:val="007F15F5"/>
+    <w:rsid w:val="00504E2D"/>
     <w:rPr>
-      <w:rFonts w:asciiTheme="majorHAnsi" w:eastAsiaTheme="majorEastAsia" w:hAnsiTheme="majorHAnsi" w:cstheme="majorBidi"/>
-      <w:color w:val="2F5496" w:themeColor="accent1" w:themeShade="BF"/>
+      <w:rFonts w:ascii="Times New Roman" w:eastAsiaTheme="majorEastAsia" w:hAnsi="Times New Roman" w:cstheme="majorBidi"/>
+      <w:color w:val="000000" w:themeColor="text1"/>
       <w:sz w:val="40"/>
       <w:szCs w:val="40"/>
     </w:rPr>

</xml_diff>